<commit_message>
Edit Binary Classifier with Clean/Balanced Data
</commit_message>
<xml_diff>
--- a/2- Build a Model with Google AutoML/Build_a_model_project_files/automl-modeling-report.docx
+++ b/2- Build a Model with Google AutoML/Build_a_model_project_files/automl-modeling-report.docx
@@ -192,14 +192,7 @@
           <w:i/>
           <w:color w:val="999999"/>
         </w:rPr>
-        <w:t xml:space="preserve"> </w:t>
-      </w:r>
-      <w:r>
-        <w:rPr>
-          <w:i/>
-          <w:color w:val="999999"/>
-        </w:rPr>
-        <w:t>&gt;</w:t>
+        <w:t xml:space="preserve"> &gt;</w:t>
       </w:r>
     </w:p>
     <w:p>
@@ -342,65 +335,103 @@
                 <w:color w:val="999999"/>
               </w:rPr>
             </w:pPr>
-          </w:p>
-        </w:tc>
-      </w:tr>
-      <w:tr>
-        <w:tc>
-          <w:tcPr>
-            <w:tcW w:w="3630" w:type="dxa"/>
-            <w:shd w:val="clear" w:color="auto" w:fill="01B3E4"/>
-            <w:tcMar>
-              <w:top w:w="100" w:type="dxa"/>
-              <w:left w:w="100" w:type="dxa"/>
-              <w:bottom w:w="100" w:type="dxa"/>
-              <w:right w:w="100" w:type="dxa"/>
-            </w:tcMar>
-          </w:tcPr>
-          <w:p>
-            <w:pPr>
-              <w:widowControl w:val="0"/>
-              <w:spacing w:line="240" w:lineRule="auto"/>
-              <w:rPr>
-                <w:b/>
-                <w:color w:val="FFFFFF"/>
-              </w:rPr>
-            </w:pPr>
-            <w:r>
-              <w:rPr>
-                <w:b/>
-                <w:color w:val="FFFFFF"/>
-              </w:rPr>
-              <w:t>Confusion Matrix</w:t>
-            </w:r>
-          </w:p>
-          <w:p>
-            <w:pPr>
-              <w:widowControl w:val="0"/>
-              <w:spacing w:line="240" w:lineRule="auto"/>
-              <w:rPr>
-                <w:color w:val="FFFFFF"/>
-              </w:rPr>
-            </w:pPr>
-            <w:r>
-              <w:rPr>
-                <w:color w:val="FFFFFF"/>
-              </w:rPr>
-              <w:t>What do each of the cells in the confusion matrix describe? What values did you observe (include a screenshot)? What is the true positive rate for the “pneumonia” class? What is the false positive rate for the “normal” class?</w:t>
-            </w:r>
-          </w:p>
-        </w:tc>
-        <w:tc>
-          <w:tcPr>
-            <w:tcW w:w="5730" w:type="dxa"/>
-            <w:shd w:val="clear" w:color="auto" w:fill="auto"/>
-            <w:tcMar>
-              <w:top w:w="100" w:type="dxa"/>
-              <w:left w:w="100" w:type="dxa"/>
-              <w:bottom w:w="100" w:type="dxa"/>
-              <w:right w:w="100" w:type="dxa"/>
-            </w:tcMar>
-          </w:tcPr>
+            <w:r>
+              <w:rPr>
+                <w:color w:val="999999"/>
+              </w:rPr>
+              <w:t xml:space="preserve">There were 200 images in total (100 normal &amp; 100 </w:t>
+            </w:r>
+            <w:r>
+              <w:rPr>
+                <w:color w:val="999999"/>
+              </w:rPr>
+              <w:t>pneumonia</w:t>
+            </w:r>
+            <w:r>
+              <w:rPr>
+                <w:color w:val="999999"/>
+              </w:rPr>
+              <w:t xml:space="preserve">). From this dataset, 160 images were used for training, 20 images were used for testing </w:t>
+            </w:r>
+            <w:r>
+              <w:rPr>
+                <w:color w:val="999999"/>
+              </w:rPr>
+              <w:t xml:space="preserve">(10 normal &amp; 10 </w:t>
+            </w:r>
+            <w:r>
+              <w:rPr>
+                <w:color w:val="999999"/>
+              </w:rPr>
+              <w:t>pneumonia</w:t>
+            </w:r>
+            <w:r>
+              <w:rPr>
+                <w:color w:val="999999"/>
+              </w:rPr>
+              <w:t>)</w:t>
+            </w:r>
+            <w:r>
+              <w:rPr>
+                <w:color w:val="999999"/>
+              </w:rPr>
+              <w:t xml:space="preserve"> </w:t>
+            </w:r>
+            <w:r>
+              <w:rPr>
+                <w:color w:val="999999"/>
+              </w:rPr>
+              <w:t xml:space="preserve">and </w:t>
+            </w:r>
+            <w:r>
+              <w:rPr>
+                <w:color w:val="999999"/>
+              </w:rPr>
+              <w:t>2</w:t>
+            </w:r>
+            <w:r>
+              <w:rPr>
+                <w:color w:val="999999"/>
+              </w:rPr>
+              <w:t>0 images were used for validation</w:t>
+            </w:r>
+            <w:r>
+              <w:rPr>
+                <w:color w:val="999999"/>
+              </w:rPr>
+              <w:t xml:space="preserve"> </w:t>
+            </w:r>
+            <w:r>
+              <w:rPr>
+                <w:color w:val="999999"/>
+              </w:rPr>
+              <w:t xml:space="preserve">(10 normal &amp; 10 </w:t>
+            </w:r>
+            <w:r>
+              <w:rPr>
+                <w:color w:val="999999"/>
+              </w:rPr>
+              <w:t>pneumonia</w:t>
+            </w:r>
+            <w:r>
+              <w:rPr>
+                <w:color w:val="999999"/>
+              </w:rPr>
+              <w:t>)</w:t>
+            </w:r>
+            <w:r>
+              <w:rPr>
+                <w:color w:val="999999"/>
+              </w:rPr>
+              <w:t xml:space="preserve"> as shown in the image below</w:t>
+            </w:r>
+            <w:r>
+              <w:rPr>
+                <w:color w:val="999999"/>
+              </w:rPr>
+              <w:t>.</w:t>
+            </w:r>
+          </w:p>
           <w:p>
             <w:pPr>
               <w:widowControl w:val="0"/>
@@ -417,70 +448,6 @@
               </w:rPr>
             </w:pPr>
           </w:p>
-        </w:tc>
-      </w:tr>
-      <w:tr>
-        <w:tc>
-          <w:tcPr>
-            <w:tcW w:w="3630" w:type="dxa"/>
-            <w:shd w:val="clear" w:color="auto" w:fill="01B3E4"/>
-            <w:tcMar>
-              <w:top w:w="100" w:type="dxa"/>
-              <w:left w:w="100" w:type="dxa"/>
-              <w:bottom w:w="100" w:type="dxa"/>
-              <w:right w:w="100" w:type="dxa"/>
-            </w:tcMar>
-          </w:tcPr>
-          <w:p>
-            <w:pPr>
-              <w:widowControl w:val="0"/>
-              <w:spacing w:line="240" w:lineRule="auto"/>
-              <w:rPr>
-                <w:b/>
-                <w:color w:val="FFFFFF"/>
-              </w:rPr>
-            </w:pPr>
-            <w:r>
-              <w:rPr>
-                <w:b/>
-                <w:color w:val="FFFFFF"/>
-              </w:rPr>
-              <w:t>Precision and Recall</w:t>
-            </w:r>
-          </w:p>
-          <w:p>
-            <w:pPr>
-              <w:widowControl w:val="0"/>
-              <w:spacing w:line="240" w:lineRule="auto"/>
-              <w:rPr>
-                <w:color w:val="FFFFFF"/>
-              </w:rPr>
-            </w:pPr>
-            <w:r>
-              <w:rPr>
-                <w:color w:val="FFFFFF"/>
-              </w:rPr>
-              <w:t>What do</w:t>
-            </w:r>
-            <w:r>
-              <w:rPr>
-                <w:color w:val="FFFFFF"/>
-              </w:rPr>
-              <w:t>es precision measure? What does recall measure? What precision and recall did the model achieve (report the values for a score threshold of 0.5)?</w:t>
-            </w:r>
-          </w:p>
-        </w:tc>
-        <w:tc>
-          <w:tcPr>
-            <w:tcW w:w="5730" w:type="dxa"/>
-            <w:shd w:val="clear" w:color="auto" w:fill="auto"/>
-            <w:tcMar>
-              <w:top w:w="100" w:type="dxa"/>
-              <w:left w:w="100" w:type="dxa"/>
-              <w:bottom w:w="100" w:type="dxa"/>
-              <w:right w:w="100" w:type="dxa"/>
-            </w:tcMar>
-          </w:tcPr>
           <w:p>
             <w:pPr>
               <w:widowControl w:val="0"/>
@@ -496,6 +463,59 @@
                 <w:color w:val="999999"/>
               </w:rPr>
             </w:pPr>
+            <w:r>
+              <w:rPr>
+                <w:noProof/>
+              </w:rPr>
+              <w:drawing>
+                <wp:inline distT="0" distB="0" distL="0" distR="0" wp14:anchorId="3DA7ED17" wp14:editId="59A75434">
+                  <wp:extent cx="3511550" cy="1427480"/>
+                  <wp:effectExtent l="0" t="0" r="0" b="1270"/>
+                  <wp:docPr id="2" name="Picture 2"/>
+                  <wp:cNvGraphicFramePr>
+                    <a:graphicFrameLocks xmlns:a="http://schemas.openxmlformats.org/drawingml/2006/main" noChangeAspect="1"/>
+                  </wp:cNvGraphicFramePr>
+                  <a:graphic xmlns:a="http://schemas.openxmlformats.org/drawingml/2006/main">
+                    <a:graphicData uri="http://schemas.openxmlformats.org/drawingml/2006/picture">
+                      <pic:pic xmlns:pic="http://schemas.openxmlformats.org/drawingml/2006/picture">
+                        <pic:nvPicPr>
+                          <pic:cNvPr id="0" name="Picture 2"/>
+                          <pic:cNvPicPr>
+                            <a:picLocks noChangeAspect="1" noChangeArrowheads="1"/>
+                          </pic:cNvPicPr>
+                        </pic:nvPicPr>
+                        <pic:blipFill>
+                          <a:blip r:embed="rId5" cstate="print">
+                            <a:extLst>
+                              <a:ext uri="{28A0092B-C50C-407E-A947-70E740481C1C}">
+                                <a14:useLocalDpi xmlns:a14="http://schemas.microsoft.com/office/drawing/2010/main" val="0"/>
+                              </a:ext>
+                            </a:extLst>
+                          </a:blip>
+                          <a:srcRect/>
+                          <a:stretch>
+                            <a:fillRect/>
+                          </a:stretch>
+                        </pic:blipFill>
+                        <pic:spPr bwMode="auto">
+                          <a:xfrm>
+                            <a:off x="0" y="0"/>
+                            <a:ext cx="3511550" cy="1427480"/>
+                          </a:xfrm>
+                          <a:prstGeom prst="rect">
+                            <a:avLst/>
+                          </a:prstGeom>
+                          <a:noFill/>
+                          <a:ln>
+                            <a:noFill/>
+                          </a:ln>
+                        </pic:spPr>
+                      </pic:pic>
+                    </a:graphicData>
+                  </a:graphic>
+                </wp:inline>
+              </w:drawing>
+            </w:r>
           </w:p>
         </w:tc>
       </w:tr>
@@ -525,6 +545,154 @@
                 <w:b/>
                 <w:color w:val="FFFFFF"/>
               </w:rPr>
+              <w:t>Confusion Matrix</w:t>
+            </w:r>
+          </w:p>
+          <w:p>
+            <w:pPr>
+              <w:widowControl w:val="0"/>
+              <w:spacing w:line="240" w:lineRule="auto"/>
+              <w:rPr>
+                <w:color w:val="FFFFFF"/>
+              </w:rPr>
+            </w:pPr>
+            <w:r>
+              <w:rPr>
+                <w:color w:val="FFFFFF"/>
+              </w:rPr>
+              <w:t>What do each of the cells in the confusion matrix describe? What values did you observe (include a screenshot)? What is the true positive rate for the “pneumonia” class? What is the false positive rate for the “normal” class?</w:t>
+            </w:r>
+          </w:p>
+        </w:tc>
+        <w:tc>
+          <w:tcPr>
+            <w:tcW w:w="5730" w:type="dxa"/>
+            <w:shd w:val="clear" w:color="auto" w:fill="auto"/>
+            <w:tcMar>
+              <w:top w:w="100" w:type="dxa"/>
+              <w:left w:w="100" w:type="dxa"/>
+              <w:bottom w:w="100" w:type="dxa"/>
+              <w:right w:w="100" w:type="dxa"/>
+            </w:tcMar>
+          </w:tcPr>
+          <w:p>
+            <w:pPr>
+              <w:widowControl w:val="0"/>
+              <w:pBdr>
+                <w:top w:val="nil"/>
+                <w:left w:val="nil"/>
+                <w:bottom w:val="nil"/>
+                <w:right w:val="nil"/>
+                <w:between w:val="nil"/>
+              </w:pBdr>
+              <w:spacing w:line="240" w:lineRule="auto"/>
+              <w:rPr>
+                <w:color w:val="999999"/>
+              </w:rPr>
+            </w:pPr>
+          </w:p>
+        </w:tc>
+      </w:tr>
+      <w:tr>
+        <w:tc>
+          <w:tcPr>
+            <w:tcW w:w="3630" w:type="dxa"/>
+            <w:shd w:val="clear" w:color="auto" w:fill="01B3E4"/>
+            <w:tcMar>
+              <w:top w:w="100" w:type="dxa"/>
+              <w:left w:w="100" w:type="dxa"/>
+              <w:bottom w:w="100" w:type="dxa"/>
+              <w:right w:w="100" w:type="dxa"/>
+            </w:tcMar>
+          </w:tcPr>
+          <w:p>
+            <w:pPr>
+              <w:widowControl w:val="0"/>
+              <w:spacing w:line="240" w:lineRule="auto"/>
+              <w:rPr>
+                <w:b/>
+                <w:color w:val="FFFFFF"/>
+              </w:rPr>
+            </w:pPr>
+            <w:r>
+              <w:rPr>
+                <w:b/>
+                <w:color w:val="FFFFFF"/>
+              </w:rPr>
+              <w:t>Precision and Recall</w:t>
+            </w:r>
+          </w:p>
+          <w:p>
+            <w:pPr>
+              <w:widowControl w:val="0"/>
+              <w:spacing w:line="240" w:lineRule="auto"/>
+              <w:rPr>
+                <w:color w:val="FFFFFF"/>
+              </w:rPr>
+            </w:pPr>
+            <w:r>
+              <w:rPr>
+                <w:color w:val="FFFFFF"/>
+              </w:rPr>
+              <w:t>What does precision measure? What does recall measure? What precision and recall did the model achieve (report the values for a score threshold of 0.5)?</w:t>
+            </w:r>
+          </w:p>
+        </w:tc>
+        <w:tc>
+          <w:tcPr>
+            <w:tcW w:w="5730" w:type="dxa"/>
+            <w:shd w:val="clear" w:color="auto" w:fill="auto"/>
+            <w:tcMar>
+              <w:top w:w="100" w:type="dxa"/>
+              <w:left w:w="100" w:type="dxa"/>
+              <w:bottom w:w="100" w:type="dxa"/>
+              <w:right w:w="100" w:type="dxa"/>
+            </w:tcMar>
+          </w:tcPr>
+          <w:p>
+            <w:pPr>
+              <w:widowControl w:val="0"/>
+              <w:pBdr>
+                <w:top w:val="nil"/>
+                <w:left w:val="nil"/>
+                <w:bottom w:val="nil"/>
+                <w:right w:val="nil"/>
+                <w:between w:val="nil"/>
+              </w:pBdr>
+              <w:spacing w:line="240" w:lineRule="auto"/>
+              <w:rPr>
+                <w:color w:val="999999"/>
+              </w:rPr>
+            </w:pPr>
+          </w:p>
+        </w:tc>
+      </w:tr>
+      <w:tr>
+        <w:tc>
+          <w:tcPr>
+            <w:tcW w:w="3630" w:type="dxa"/>
+            <w:shd w:val="clear" w:color="auto" w:fill="01B3E4"/>
+            <w:tcMar>
+              <w:top w:w="100" w:type="dxa"/>
+              <w:left w:w="100" w:type="dxa"/>
+              <w:bottom w:w="100" w:type="dxa"/>
+              <w:right w:w="100" w:type="dxa"/>
+            </w:tcMar>
+          </w:tcPr>
+          <w:p>
+            <w:pPr>
+              <w:widowControl w:val="0"/>
+              <w:spacing w:line="240" w:lineRule="auto"/>
+              <w:rPr>
+                <w:b/>
+                <w:color w:val="FFFFFF"/>
+              </w:rPr>
+            </w:pPr>
+            <w:r>
+              <w:rPr>
+                <w:b/>
+                <w:color w:val="FFFFFF"/>
+              </w:rPr>
               <w:t>Score Threshold</w:t>
             </w:r>
           </w:p>
@@ -540,7 +708,14 @@
               <w:rPr>
                 <w:color w:val="FFFFFF"/>
               </w:rPr>
-              <w:t>When you increase the threshold what happens to precision? What happens to recall? Why?</w:t>
+              <w:t xml:space="preserve">When you increase the threshold </w:t>
+            </w:r>
+            <w:r>
+              <w:rPr>
+                <w:color w:val="FFFFFF"/>
+              </w:rPr>
+              <w:lastRenderedPageBreak/>
+              <w:t>what happens to precision? What happens to recall? Why?</w:t>
             </w:r>
           </w:p>
         </w:tc>
@@ -685,7 +860,6 @@
                 <w:b/>
                 <w:color w:val="FFFFFF"/>
               </w:rPr>
-              <w:lastRenderedPageBreak/>
               <w:t>Train/Test Split</w:t>
             </w:r>
           </w:p>
@@ -964,15 +1138,7 @@
           <w:sz w:val="36"/>
           <w:szCs w:val="36"/>
         </w:rPr>
-        <w:t>Binary Classi</w:t>
-      </w:r>
-      <w:r>
-        <w:rPr>
-          <w:color w:val="01B3E4"/>
-          <w:sz w:val="36"/>
-          <w:szCs w:val="36"/>
-        </w:rPr>
-        <w:t>fier with Dirty/Balanced Data</w:t>
+        <w:t>Binary Classifier with Dirty/Balanced Data</w:t>
       </w:r>
     </w:p>
     <w:p>
@@ -1109,13 +1275,14 @@
               <w:rPr>
                 <w:color w:val="FFFFFF"/>
               </w:rPr>
-              <w:t>How have the model’s precision and recall been affected by the dirty data (report the values for a score threshold of 0.</w:t>
-            </w:r>
-            <w:r>
-              <w:rPr>
-                <w:color w:val="FFFFFF"/>
-              </w:rPr>
-              <w:t xml:space="preserve">5)? Of the binary classifiers, which has the highest precision? Which has the highest recall? </w:t>
+              <w:t xml:space="preserve">How have the model’s precision and recall been affected by the </w:t>
+            </w:r>
+            <w:r>
+              <w:rPr>
+                <w:color w:val="FFFFFF"/>
+              </w:rPr>
+              <w:lastRenderedPageBreak/>
+              <w:t xml:space="preserve">dirty data (report the values for a score threshold of 0.5)? Of the binary classifiers, which has the highest precision? Which has the highest recall? </w:t>
             </w:r>
           </w:p>
         </w:tc>

</xml_diff>

<commit_message>
Edit Binary Classifier with Clean/Unbalanced Data
</commit_message>
<xml_diff>
--- a/2- Build a Model with Google AutoML/Build_a_model_project_files/automl-modeling-report.docx
+++ b/2- Build a Model with Google AutoML/Build_a_model_project_files/automl-modeling-report.docx
@@ -61,21 +61,12 @@
                 <w:szCs w:val="60"/>
               </w:rPr>
             </w:pPr>
-            <w:proofErr w:type="spellStart"/>
             <w:r>
               <w:rPr>
                 <w:sz w:val="60"/>
                 <w:szCs w:val="60"/>
               </w:rPr>
-              <w:t>AutoML</w:t>
-            </w:r>
-            <w:proofErr w:type="spellEnd"/>
-            <w:r>
-              <w:rPr>
-                <w:sz w:val="60"/>
-                <w:szCs w:val="60"/>
-              </w:rPr>
-              <w:t xml:space="preserve"> Modeling Report</w:t>
+              <w:t>AutoML Modeling Report</w:t>
             </w:r>
           </w:p>
           <w:p>
@@ -176,23 +167,7 @@
           <w:i/>
           <w:color w:val="999999"/>
         </w:rPr>
-        <w:t xml:space="preserve">&lt;Erkan </w:t>
-      </w:r>
-      <w:proofErr w:type="spellStart"/>
-      <w:r>
-        <w:rPr>
-          <w:i/>
-          <w:color w:val="999999"/>
-        </w:rPr>
-        <w:t>Hatipoglu</w:t>
-      </w:r>
-      <w:proofErr w:type="spellEnd"/>
-      <w:r>
-        <w:rPr>
-          <w:i/>
-          <w:color w:val="999999"/>
-        </w:rPr>
-        <w:t xml:space="preserve"> &gt;</w:t>
+        <w:t>&lt;Erkan Hatipoglu &gt;</w:t>
       </w:r>
     </w:p>
     <w:p>
@@ -509,39 +484,63 @@
                 <w:sz w:val="20"/>
                 <w:szCs w:val="20"/>
               </w:rPr>
-              <w:t xml:space="preserve">There were 200 images in total (100 normal &amp; 100 </w:t>
-            </w:r>
-            <w:r>
-              <w:rPr>
-                <w:color w:val="999999"/>
-                <w:sz w:val="20"/>
-                <w:szCs w:val="20"/>
-              </w:rPr>
-              <w:t>pneumonia</w:t>
-            </w:r>
-            <w:r>
-              <w:rPr>
-                <w:color w:val="999999"/>
-                <w:sz w:val="20"/>
-                <w:szCs w:val="20"/>
-              </w:rPr>
-              <w:t xml:space="preserve">). From this dataset, 160 images were used for training, 20 images were used for testing </w:t>
-            </w:r>
-            <w:r>
-              <w:rPr>
-                <w:color w:val="999999"/>
-                <w:sz w:val="20"/>
-                <w:szCs w:val="20"/>
-              </w:rPr>
-              <w:t>(10 normal &amp; 10 pneumonia)</w:t>
-            </w:r>
-            <w:r>
-              <w:rPr>
-                <w:color w:val="999999"/>
-                <w:sz w:val="20"/>
-                <w:szCs w:val="20"/>
-              </w:rPr>
-              <w:t xml:space="preserve"> </w:t>
+              <w:t xml:space="preserve">There were 200 images in total (100 normal &amp; 100 pneumonia). From this dataset, 160 images </w:t>
+            </w:r>
+            <w:r>
+              <w:rPr>
+                <w:color w:val="999999"/>
+                <w:sz w:val="20"/>
+                <w:szCs w:val="20"/>
+              </w:rPr>
+              <w:t>(8</w:t>
+            </w:r>
+            <w:r>
+              <w:rPr>
+                <w:color w:val="999999"/>
+                <w:sz w:val="20"/>
+                <w:szCs w:val="20"/>
+              </w:rPr>
+              <w:t xml:space="preserve">0 normal &amp; </w:t>
+            </w:r>
+            <w:r>
+              <w:rPr>
+                <w:color w:val="999999"/>
+                <w:sz w:val="20"/>
+                <w:szCs w:val="20"/>
+              </w:rPr>
+              <w:t>8</w:t>
+            </w:r>
+            <w:r>
+              <w:rPr>
+                <w:color w:val="999999"/>
+                <w:sz w:val="20"/>
+                <w:szCs w:val="20"/>
+              </w:rPr>
+              <w:t>0 pneumonia</w:t>
+            </w:r>
+            <w:r>
+              <w:rPr>
+                <w:color w:val="999999"/>
+                <w:sz w:val="20"/>
+                <w:szCs w:val="20"/>
+              </w:rPr>
+              <w:t xml:space="preserve">) </w:t>
+            </w:r>
+            <w:r>
+              <w:rPr>
+                <w:color w:val="999999"/>
+                <w:sz w:val="20"/>
+                <w:szCs w:val="20"/>
+              </w:rPr>
+              <w:t xml:space="preserve">were used for training, 20 images were used for testing </w:t>
+            </w:r>
+            <w:r>
+              <w:rPr>
+                <w:color w:val="999999"/>
+                <w:sz w:val="20"/>
+                <w:szCs w:val="20"/>
+              </w:rPr>
+              <w:t xml:space="preserve">(10 normal &amp; 10 pneumonia) </w:t>
             </w:r>
             <w:r>
               <w:rPr>
@@ -573,23 +572,7 @@
                 <w:sz w:val="20"/>
                 <w:szCs w:val="20"/>
               </w:rPr>
-              <w:t xml:space="preserve"> </w:t>
-            </w:r>
-            <w:r>
-              <w:rPr>
-                <w:color w:val="999999"/>
-                <w:sz w:val="20"/>
-                <w:szCs w:val="20"/>
-              </w:rPr>
-              <w:t>(10 normal &amp; 10 pneumonia)</w:t>
-            </w:r>
-            <w:r>
-              <w:rPr>
-                <w:color w:val="999999"/>
-                <w:sz w:val="20"/>
-                <w:szCs w:val="20"/>
-              </w:rPr>
-              <w:t xml:space="preserve"> as shown in the image below</w:t>
+              <w:t xml:space="preserve"> (10 normal &amp; 10 pneumonia) as shown in the image below</w:t>
             </w:r>
             <w:r>
               <w:rPr>
@@ -712,17 +695,7 @@
                 <w:sz w:val="14"/>
                 <w:szCs w:val="14"/>
               </w:rPr>
-              <w:t xml:space="preserve">* </w:t>
-            </w:r>
-            <w:r>
-              <w:rPr>
-                <w:b/>
-                <w:bCs/>
-                <w:color w:val="999999"/>
-                <w:sz w:val="14"/>
-                <w:szCs w:val="14"/>
-              </w:rPr>
-              <w:t>https://machinelearningmastery.com/difference-test-validation-datasets/</w:t>
+              <w:t>* https://machinelearningmastery.com/difference-test-validation-datasets/</w:t>
             </w:r>
           </w:p>
         </w:tc>
@@ -966,15 +939,7 @@
                 <w:sz w:val="20"/>
                 <w:szCs w:val="20"/>
               </w:rPr>
-              <w:t>Row 1 Column 1</w:t>
-            </w:r>
-            <w:r>
-              <w:rPr>
-                <w:color w:val="999999"/>
-                <w:sz w:val="20"/>
-                <w:szCs w:val="20"/>
-              </w:rPr>
-              <w:t xml:space="preserve">, </w:t>
+              <w:t xml:space="preserve">Row 1 Column 1, </w:t>
             </w:r>
             <w:r>
               <w:rPr>
@@ -1082,15 +1047,7 @@
                 <w:sz w:val="20"/>
                 <w:szCs w:val="20"/>
               </w:rPr>
-              <w:t xml:space="preserve">Row 1 Column </w:t>
-            </w:r>
-            <w:r>
-              <w:rPr>
-                <w:color w:val="999999"/>
-                <w:sz w:val="20"/>
-                <w:szCs w:val="20"/>
-              </w:rPr>
-              <w:t xml:space="preserve">2, </w:t>
+              <w:t xml:space="preserve">Row 1 Column 2, </w:t>
             </w:r>
             <w:r>
               <w:rPr>
@@ -1106,15 +1063,7 @@
                 <w:sz w:val="20"/>
                 <w:szCs w:val="20"/>
               </w:rPr>
-              <w:t xml:space="preserve"> </w:t>
-            </w:r>
-            <w:r>
-              <w:rPr>
-                <w:color w:val="999999"/>
-                <w:sz w:val="20"/>
-                <w:szCs w:val="20"/>
-              </w:rPr>
-              <w:t>in short</w:t>
+              <w:t xml:space="preserve"> in short</w:t>
             </w:r>
             <w:r>
               <w:rPr>
@@ -1150,15 +1099,7 @@
                 <w:sz w:val="20"/>
                 <w:szCs w:val="20"/>
               </w:rPr>
-              <w:t xml:space="preserve">Positive labels (actual) that are predicted as </w:t>
-            </w:r>
-            <w:r>
-              <w:rPr>
-                <w:color w:val="999999"/>
-                <w:sz w:val="20"/>
-                <w:szCs w:val="20"/>
-              </w:rPr>
-              <w:t>negatives</w:t>
+              <w:t>Positive labels (actual) that are predicted as negatives</w:t>
             </w:r>
           </w:p>
           <w:p>
@@ -1198,39 +1139,7 @@
                 <w:sz w:val="20"/>
                 <w:szCs w:val="20"/>
               </w:rPr>
-              <w:t xml:space="preserve">Row </w:t>
-            </w:r>
-            <w:r>
-              <w:rPr>
-                <w:color w:val="999999"/>
-                <w:sz w:val="20"/>
-                <w:szCs w:val="20"/>
-              </w:rPr>
-              <w:t>2</w:t>
-            </w:r>
-            <w:r>
-              <w:rPr>
-                <w:color w:val="999999"/>
-                <w:sz w:val="20"/>
-                <w:szCs w:val="20"/>
-              </w:rPr>
-              <w:t xml:space="preserve"> Column </w:t>
-            </w:r>
-            <w:r>
-              <w:rPr>
-                <w:color w:val="999999"/>
-                <w:sz w:val="20"/>
-                <w:szCs w:val="20"/>
-              </w:rPr>
-              <w:t>1</w:t>
-            </w:r>
-            <w:r>
-              <w:rPr>
-                <w:color w:val="999999"/>
-                <w:sz w:val="20"/>
-                <w:szCs w:val="20"/>
-              </w:rPr>
-              <w:t xml:space="preserve">, </w:t>
+              <w:t xml:space="preserve">Row 2 Column 1, </w:t>
             </w:r>
             <w:r>
               <w:rPr>
@@ -1246,15 +1155,7 @@
                 <w:sz w:val="20"/>
                 <w:szCs w:val="20"/>
               </w:rPr>
-              <w:t xml:space="preserve"> </w:t>
-            </w:r>
-            <w:r>
-              <w:rPr>
-                <w:color w:val="999999"/>
-                <w:sz w:val="20"/>
-                <w:szCs w:val="20"/>
-              </w:rPr>
-              <w:t>in short</w:t>
+              <w:t xml:space="preserve"> in short</w:t>
             </w:r>
             <w:r>
               <w:rPr>
@@ -1290,15 +1191,8 @@
                 <w:sz w:val="20"/>
                 <w:szCs w:val="20"/>
               </w:rPr>
-              <w:t>Negative</w:t>
-            </w:r>
-            <w:r>
-              <w:rPr>
-                <w:color w:val="999999"/>
-                <w:sz w:val="20"/>
-                <w:szCs w:val="20"/>
-              </w:rPr>
-              <w:t xml:space="preserve"> labels (actual) that are predicted as positives</w:t>
+              <w:lastRenderedPageBreak/>
+              <w:t>Negative labels (actual) that are predicted as positives</w:t>
             </w:r>
           </w:p>
           <w:p>
@@ -1330,7 +1224,6 @@
                 <w:sz w:val="20"/>
                 <w:szCs w:val="20"/>
               </w:rPr>
-              <w:lastRenderedPageBreak/>
               <w:t>True Negatives (</w:t>
             </w:r>
             <w:r>
@@ -1339,39 +1232,7 @@
                 <w:sz w:val="20"/>
                 <w:szCs w:val="20"/>
               </w:rPr>
-              <w:t xml:space="preserve">Row 2 Column </w:t>
-            </w:r>
-            <w:r>
-              <w:rPr>
-                <w:color w:val="999999"/>
-                <w:sz w:val="20"/>
-                <w:szCs w:val="20"/>
-              </w:rPr>
-              <w:t>2</w:t>
-            </w:r>
-            <w:r>
-              <w:rPr>
-                <w:color w:val="999999"/>
-                <w:sz w:val="20"/>
-                <w:szCs w:val="20"/>
-              </w:rPr>
-              <w:t>, TN</w:t>
-            </w:r>
-            <w:r>
-              <w:rPr>
-                <w:color w:val="999999"/>
-                <w:sz w:val="20"/>
-                <w:szCs w:val="20"/>
-              </w:rPr>
-              <w:t xml:space="preserve"> </w:t>
-            </w:r>
-            <w:r>
-              <w:rPr>
-                <w:color w:val="999999"/>
-                <w:sz w:val="20"/>
-                <w:szCs w:val="20"/>
-              </w:rPr>
-              <w:t>in short</w:t>
+              <w:t>Row 2 Column 2, TN in short</w:t>
             </w:r>
             <w:r>
               <w:rPr>
@@ -1963,43 +1824,7 @@
                 <w:szCs w:val="20"/>
                 <w:u w:val="single"/>
               </w:rPr>
-              <w:t xml:space="preserve">TP = </w:t>
-            </w:r>
-            <w:r>
-              <w:rPr>
-                <w:color w:val="999999"/>
-                <w:sz w:val="20"/>
-                <w:szCs w:val="20"/>
-                <w:u w:val="single"/>
-              </w:rPr>
-              <w:t>8</w:t>
-            </w:r>
-            <w:r>
-              <w:rPr>
-                <w:color w:val="999999"/>
-                <w:sz w:val="20"/>
-                <w:szCs w:val="20"/>
-                <w:u w:val="single"/>
-              </w:rPr>
-              <w:t xml:space="preserve"> (</w:t>
-            </w:r>
-            <w:r>
-              <w:rPr>
-                <w:color w:val="999999"/>
-                <w:sz w:val="20"/>
-                <w:szCs w:val="20"/>
-                <w:u w:val="single"/>
-              </w:rPr>
-              <w:t>80</w:t>
-            </w:r>
-            <w:r>
-              <w:rPr>
-                <w:color w:val="999999"/>
-                <w:sz w:val="20"/>
-                <w:szCs w:val="20"/>
-                <w:u w:val="single"/>
-              </w:rPr>
-              <w:t>%)</w:t>
+              <w:t>TP = 8 (80%)</w:t>
             </w:r>
             <w:r>
               <w:rPr>
@@ -2039,39 +1864,7 @@
                 <w:sz w:val="20"/>
                 <w:szCs w:val="20"/>
               </w:rPr>
-              <w:t xml:space="preserve">FN = </w:t>
-            </w:r>
-            <w:r>
-              <w:rPr>
-                <w:color w:val="999999"/>
-                <w:sz w:val="20"/>
-                <w:szCs w:val="20"/>
-              </w:rPr>
-              <w:t>2</w:t>
-            </w:r>
-            <w:r>
-              <w:rPr>
-                <w:color w:val="999999"/>
-                <w:sz w:val="20"/>
-                <w:szCs w:val="20"/>
-              </w:rPr>
-              <w:t xml:space="preserve"> (</w:t>
-            </w:r>
-            <w:r>
-              <w:rPr>
-                <w:color w:val="999999"/>
-                <w:sz w:val="20"/>
-                <w:szCs w:val="20"/>
-              </w:rPr>
-              <w:t>2</w:t>
-            </w:r>
-            <w:r>
-              <w:rPr>
-                <w:color w:val="999999"/>
-                <w:sz w:val="20"/>
-                <w:szCs w:val="20"/>
-              </w:rPr>
-              <w:t>0%),</w:t>
+              <w:t>FN = 2 (20%),</w:t>
             </w:r>
           </w:p>
           <w:p>
@@ -2103,39 +1896,7 @@
                 <w:sz w:val="20"/>
                 <w:szCs w:val="20"/>
               </w:rPr>
-              <w:t xml:space="preserve">FP = </w:t>
-            </w:r>
-            <w:r>
-              <w:rPr>
-                <w:color w:val="999999"/>
-                <w:sz w:val="20"/>
-                <w:szCs w:val="20"/>
-              </w:rPr>
-              <w:t>0</w:t>
-            </w:r>
-            <w:r>
-              <w:rPr>
-                <w:color w:val="999999"/>
-                <w:sz w:val="20"/>
-                <w:szCs w:val="20"/>
-              </w:rPr>
-              <w:t xml:space="preserve"> (</w:t>
-            </w:r>
-            <w:r>
-              <w:rPr>
-                <w:color w:val="999999"/>
-                <w:sz w:val="20"/>
-                <w:szCs w:val="20"/>
-              </w:rPr>
-              <w:t>0</w:t>
-            </w:r>
-            <w:r>
-              <w:rPr>
-                <w:color w:val="999999"/>
-                <w:sz w:val="20"/>
-                <w:szCs w:val="20"/>
-              </w:rPr>
-              <w:t>%),</w:t>
+              <w:t>FP = 0 (0%),</w:t>
             </w:r>
           </w:p>
           <w:p>
@@ -2167,39 +1928,7 @@
                 <w:sz w:val="20"/>
                 <w:szCs w:val="20"/>
               </w:rPr>
-              <w:t xml:space="preserve">TN = </w:t>
-            </w:r>
-            <w:r>
-              <w:rPr>
-                <w:color w:val="999999"/>
-                <w:sz w:val="20"/>
-                <w:szCs w:val="20"/>
-              </w:rPr>
-              <w:t>10</w:t>
-            </w:r>
-            <w:r>
-              <w:rPr>
-                <w:color w:val="999999"/>
-                <w:sz w:val="20"/>
-                <w:szCs w:val="20"/>
-              </w:rPr>
-              <w:t xml:space="preserve"> (</w:t>
-            </w:r>
-            <w:r>
-              <w:rPr>
-                <w:color w:val="999999"/>
-                <w:sz w:val="20"/>
-                <w:szCs w:val="20"/>
-              </w:rPr>
-              <w:t>100</w:t>
-            </w:r>
-            <w:r>
-              <w:rPr>
-                <w:color w:val="999999"/>
-                <w:sz w:val="20"/>
-                <w:szCs w:val="20"/>
-              </w:rPr>
-              <w:t>%).</w:t>
+              <w:t>TN = 10 (100%).</w:t>
             </w:r>
           </w:p>
           <w:p>
@@ -2481,75 +2210,15 @@
                 <w:sz w:val="20"/>
                 <w:szCs w:val="20"/>
               </w:rPr>
-              <w:t xml:space="preserve">Model </w:t>
-            </w:r>
-            <w:r>
-              <w:rPr>
-                <w:b/>
-                <w:bCs/>
-                <w:i/>
-                <w:iCs/>
-                <w:color w:val="999999"/>
-                <w:sz w:val="20"/>
-                <w:szCs w:val="20"/>
-              </w:rPr>
-              <w:t>recall</w:t>
-            </w:r>
-            <w:r>
-              <w:rPr>
-                <w:color w:val="999999"/>
-                <w:sz w:val="20"/>
-                <w:szCs w:val="20"/>
-              </w:rPr>
-              <w:t xml:space="preserve"> measures the percentage of correct</w:t>
-            </w:r>
-            <w:r>
-              <w:rPr>
-                <w:color w:val="999999"/>
-                <w:sz w:val="20"/>
-                <w:szCs w:val="20"/>
-              </w:rPr>
-              <w:t>ly</w:t>
-            </w:r>
-            <w:r>
-              <w:rPr>
-                <w:color w:val="999999"/>
-                <w:sz w:val="20"/>
-                <w:szCs w:val="20"/>
-              </w:rPr>
-              <w:t xml:space="preserve"> </w:t>
-            </w:r>
-            <w:r>
-              <w:rPr>
-                <w:color w:val="999999"/>
-                <w:sz w:val="20"/>
-                <w:szCs w:val="20"/>
-              </w:rPr>
-              <w:t>identified instances</w:t>
-            </w:r>
-            <w:r>
-              <w:rPr>
-                <w:color w:val="999999"/>
-                <w:sz w:val="20"/>
-                <w:szCs w:val="20"/>
-              </w:rPr>
-              <w:t xml:space="preserve"> against total </w:t>
-            </w:r>
-            <w:r>
-              <w:rPr>
-                <w:color w:val="999999"/>
-                <w:sz w:val="20"/>
-                <w:szCs w:val="20"/>
-              </w:rPr>
-              <w:t>possible instances</w:t>
-            </w:r>
-            <w:r>
-              <w:rPr>
-                <w:color w:val="999999"/>
-                <w:sz w:val="20"/>
-                <w:szCs w:val="20"/>
-              </w:rPr>
-              <w:t>.</w:t>
+              <w:t>Model recall</w:t>
+            </w:r>
+            <w:r>
+              <w:rPr>
+                <w:color w:val="999999"/>
+                <w:sz w:val="20"/>
+                <w:szCs w:val="20"/>
+              </w:rPr>
+              <w:t xml:space="preserve"> measures the percentage of correctly identified instances against total possible instances.</w:t>
             </w:r>
           </w:p>
           <w:p>
@@ -2612,19 +2281,7 @@
                 <w:color w:val="00B050"/>
               </w:rPr>
             </w:pPr>
-          </w:p>
-          <w:p>
-            <w:pPr>
-              <w:widowControl w:val="0"/>
-              <w:pBdr>
-                <w:top w:val="nil"/>
-                <w:left w:val="nil"/>
-                <w:bottom w:val="nil"/>
-                <w:right w:val="nil"/>
-                <w:between w:val="nil"/>
-              </w:pBdr>
-              <w:spacing w:line="240" w:lineRule="auto"/>
-              <w:jc w:val="both"/>
+            <w:r>
               <w:rPr>
                 <w:b/>
                 <w:bCs/>
@@ -2632,8 +2289,139 @@
                 <w:iCs/>
                 <w:color w:val="00B050"/>
               </w:rPr>
-            </w:pPr>
-            <w:r>
+              <w:lastRenderedPageBreak/>
+              <w:t>Normal class</w:t>
+            </w:r>
+          </w:p>
+          <w:p>
+            <w:pPr>
+              <w:widowControl w:val="0"/>
+              <w:pBdr>
+                <w:top w:val="nil"/>
+                <w:left w:val="nil"/>
+                <w:bottom w:val="nil"/>
+                <w:right w:val="nil"/>
+                <w:between w:val="nil"/>
+              </w:pBdr>
+              <w:spacing w:line="240" w:lineRule="auto"/>
+              <w:jc w:val="both"/>
+              <w:rPr>
+                <w:b/>
+                <w:bCs/>
+                <w:i/>
+                <w:iCs/>
+                <w:color w:val="999999"/>
+                <w:sz w:val="20"/>
+                <w:szCs w:val="20"/>
+              </w:rPr>
+            </w:pPr>
+          </w:p>
+          <w:p>
+            <w:pPr>
+              <w:widowControl w:val="0"/>
+              <w:pBdr>
+                <w:top w:val="nil"/>
+                <w:left w:val="nil"/>
+                <w:bottom w:val="nil"/>
+                <w:right w:val="nil"/>
+                <w:between w:val="nil"/>
+              </w:pBdr>
+              <w:spacing w:line="240" w:lineRule="auto"/>
+              <w:jc w:val="both"/>
+              <w:rPr>
+                <w:color w:val="999999"/>
+                <w:sz w:val="20"/>
+                <w:szCs w:val="20"/>
+              </w:rPr>
+            </w:pPr>
+            <w:r>
+              <w:rPr>
+                <w:b/>
+                <w:bCs/>
+                <w:i/>
+                <w:iCs/>
+                <w:color w:val="999999"/>
+                <w:sz w:val="20"/>
+                <w:szCs w:val="20"/>
+              </w:rPr>
+              <w:t>Precision</w:t>
+            </w:r>
+            <w:r>
+              <w:rPr>
+                <w:color w:val="999999"/>
+                <w:sz w:val="20"/>
+                <w:szCs w:val="20"/>
+              </w:rPr>
+              <w:t xml:space="preserve"> = TP/(TP+FP) = 10/(10+2) = 10/12 ~= 0,83</w:t>
+            </w:r>
+          </w:p>
+          <w:p>
+            <w:pPr>
+              <w:widowControl w:val="0"/>
+              <w:pBdr>
+                <w:top w:val="nil"/>
+                <w:left w:val="nil"/>
+                <w:bottom w:val="nil"/>
+                <w:right w:val="nil"/>
+                <w:between w:val="nil"/>
+              </w:pBdr>
+              <w:spacing w:line="240" w:lineRule="auto"/>
+              <w:jc w:val="both"/>
+              <w:rPr>
+                <w:color w:val="999999"/>
+                <w:sz w:val="20"/>
+                <w:szCs w:val="20"/>
+              </w:rPr>
+            </w:pPr>
+            <w:r>
+              <w:rPr>
+                <w:b/>
+                <w:bCs/>
+                <w:i/>
+                <w:iCs/>
+                <w:color w:val="999999"/>
+                <w:sz w:val="20"/>
+                <w:szCs w:val="20"/>
+              </w:rPr>
+              <w:t>Recall</w:t>
+            </w:r>
+            <w:r>
+              <w:rPr>
+                <w:color w:val="999999"/>
+                <w:sz w:val="20"/>
+                <w:szCs w:val="20"/>
+              </w:rPr>
+              <w:t xml:space="preserve"> = TP/(TP+FN) = 10</w:t>
+            </w:r>
+            <w:r>
+              <w:rPr>
+                <w:color w:val="999999"/>
+                <w:sz w:val="20"/>
+                <w:szCs w:val="20"/>
+              </w:rPr>
+              <w:t>/</w:t>
+            </w:r>
+            <w:r>
+              <w:rPr>
+                <w:color w:val="999999"/>
+                <w:sz w:val="20"/>
+                <w:szCs w:val="20"/>
+              </w:rPr>
+              <w:t>(10+0) = 10/10 = 1</w:t>
+            </w:r>
+          </w:p>
+          <w:p>
+            <w:pPr>
+              <w:widowControl w:val="0"/>
+              <w:pBdr>
+                <w:top w:val="nil"/>
+                <w:left w:val="nil"/>
+                <w:bottom w:val="nil"/>
+                <w:right w:val="nil"/>
+                <w:between w:val="nil"/>
+              </w:pBdr>
+              <w:spacing w:line="240" w:lineRule="auto"/>
+              <w:jc w:val="both"/>
               <w:rPr>
                 <w:b/>
                 <w:bCs/>
@@ -2641,126 +2429,7 @@
                 <w:iCs/>
                 <w:color w:val="00B050"/>
               </w:rPr>
-              <w:lastRenderedPageBreak/>
-              <w:t>Normal class</w:t>
-            </w:r>
-          </w:p>
-          <w:p>
-            <w:pPr>
-              <w:widowControl w:val="0"/>
-              <w:pBdr>
-                <w:top w:val="nil"/>
-                <w:left w:val="nil"/>
-                <w:bottom w:val="nil"/>
-                <w:right w:val="nil"/>
-                <w:between w:val="nil"/>
-              </w:pBdr>
-              <w:spacing w:line="240" w:lineRule="auto"/>
-              <w:jc w:val="both"/>
-              <w:rPr>
-                <w:b/>
-                <w:bCs/>
-                <w:i/>
-                <w:iCs/>
-                <w:color w:val="999999"/>
-                <w:sz w:val="20"/>
-                <w:szCs w:val="20"/>
-              </w:rPr>
-            </w:pPr>
-          </w:p>
-          <w:p>
-            <w:pPr>
-              <w:widowControl w:val="0"/>
-              <w:pBdr>
-                <w:top w:val="nil"/>
-                <w:left w:val="nil"/>
-                <w:bottom w:val="nil"/>
-                <w:right w:val="nil"/>
-                <w:between w:val="nil"/>
-              </w:pBdr>
-              <w:spacing w:line="240" w:lineRule="auto"/>
-              <w:jc w:val="both"/>
-              <w:rPr>
-                <w:color w:val="999999"/>
-                <w:sz w:val="20"/>
-                <w:szCs w:val="20"/>
-              </w:rPr>
-            </w:pPr>
-            <w:r>
-              <w:rPr>
-                <w:b/>
-                <w:bCs/>
-                <w:i/>
-                <w:iCs/>
-                <w:color w:val="999999"/>
-                <w:sz w:val="20"/>
-                <w:szCs w:val="20"/>
-              </w:rPr>
-              <w:t>Precision</w:t>
-            </w:r>
-            <w:r>
-              <w:rPr>
-                <w:color w:val="999999"/>
-                <w:sz w:val="20"/>
-                <w:szCs w:val="20"/>
-              </w:rPr>
-              <w:t xml:space="preserve"> = TP/(TP+FP) = 10/(10+2) = 10/12 ~= 0,83</w:t>
-            </w:r>
-          </w:p>
-          <w:p>
-            <w:pPr>
-              <w:widowControl w:val="0"/>
-              <w:pBdr>
-                <w:top w:val="nil"/>
-                <w:left w:val="nil"/>
-                <w:bottom w:val="nil"/>
-                <w:right w:val="nil"/>
-                <w:between w:val="nil"/>
-              </w:pBdr>
-              <w:spacing w:line="240" w:lineRule="auto"/>
-              <w:jc w:val="both"/>
-              <w:rPr>
-                <w:color w:val="999999"/>
-                <w:sz w:val="20"/>
-                <w:szCs w:val="20"/>
-              </w:rPr>
-            </w:pPr>
-            <w:r>
-              <w:rPr>
-                <w:b/>
-                <w:bCs/>
-                <w:i/>
-                <w:iCs/>
-                <w:color w:val="999999"/>
-                <w:sz w:val="20"/>
-                <w:szCs w:val="20"/>
-              </w:rPr>
-              <w:t>Recall</w:t>
-            </w:r>
-            <w:r>
-              <w:rPr>
-                <w:color w:val="999999"/>
-                <w:sz w:val="20"/>
-                <w:szCs w:val="20"/>
-              </w:rPr>
-              <w:t xml:space="preserve"> = TP/(TP+FN) = 10</w:t>
-            </w:r>
-            <w:r>
-              <w:rPr>
-                <w:color w:val="999999"/>
-                <w:sz w:val="20"/>
-                <w:szCs w:val="20"/>
-              </w:rPr>
-              <w:t>/</w:t>
-            </w:r>
-            <w:r>
-              <w:rPr>
-                <w:color w:val="999999"/>
-                <w:sz w:val="20"/>
-                <w:szCs w:val="20"/>
-              </w:rPr>
-              <w:t>(10+0) = 10/10 = 1</w:t>
-            </w:r>
+            </w:pPr>
           </w:p>
           <w:p>
             <w:pPr>
@@ -2782,19 +2451,7 @@
                 <w:color w:val="00B050"/>
               </w:rPr>
             </w:pPr>
-          </w:p>
-          <w:p>
-            <w:pPr>
-              <w:widowControl w:val="0"/>
-              <w:pBdr>
-                <w:top w:val="nil"/>
-                <w:left w:val="nil"/>
-                <w:bottom w:val="nil"/>
-                <w:right w:val="nil"/>
-                <w:between w:val="nil"/>
-              </w:pBdr>
-              <w:spacing w:line="240" w:lineRule="auto"/>
-              <w:jc w:val="both"/>
+            <w:r>
               <w:rPr>
                 <w:b/>
                 <w:bCs/>
@@ -2802,7 +2459,8 @@
                 <w:iCs/>
                 <w:color w:val="00B050"/>
               </w:rPr>
-            </w:pPr>
+              <w:t>P</w:t>
+            </w:r>
             <w:r>
               <w:rPr>
                 <w:b/>
@@ -2811,7 +2469,7 @@
                 <w:iCs/>
                 <w:color w:val="00B050"/>
               </w:rPr>
-              <w:t>P</w:t>
+              <w:t>neumonia</w:t>
             </w:r>
             <w:r>
               <w:rPr>
@@ -2821,31 +2479,51 @@
                 <w:iCs/>
                 <w:color w:val="00B050"/>
               </w:rPr>
-              <w:t>neumonia</w:t>
-            </w:r>
-            <w:r>
+              <w:t xml:space="preserve"> class</w:t>
+            </w:r>
+          </w:p>
+          <w:p>
+            <w:pPr>
+              <w:widowControl w:val="0"/>
+              <w:pBdr>
+                <w:top w:val="nil"/>
+                <w:left w:val="nil"/>
+                <w:bottom w:val="nil"/>
+                <w:right w:val="nil"/>
+                <w:between w:val="nil"/>
+              </w:pBdr>
+              <w:spacing w:line="240" w:lineRule="auto"/>
+              <w:jc w:val="both"/>
               <w:rPr>
                 <w:b/>
                 <w:bCs/>
                 <w:i/>
                 <w:iCs/>
-                <w:color w:val="00B050"/>
-              </w:rPr>
-              <w:t xml:space="preserve"> class</w:t>
-            </w:r>
-          </w:p>
-          <w:p>
-            <w:pPr>
-              <w:widowControl w:val="0"/>
-              <w:pBdr>
-                <w:top w:val="nil"/>
-                <w:left w:val="nil"/>
-                <w:bottom w:val="nil"/>
-                <w:right w:val="nil"/>
-                <w:between w:val="nil"/>
-              </w:pBdr>
-              <w:spacing w:line="240" w:lineRule="auto"/>
-              <w:jc w:val="both"/>
+                <w:color w:val="999999"/>
+                <w:sz w:val="20"/>
+                <w:szCs w:val="20"/>
+              </w:rPr>
+            </w:pPr>
+          </w:p>
+          <w:p>
+            <w:pPr>
+              <w:widowControl w:val="0"/>
+              <w:pBdr>
+                <w:top w:val="nil"/>
+                <w:left w:val="nil"/>
+                <w:bottom w:val="nil"/>
+                <w:right w:val="nil"/>
+                <w:between w:val="nil"/>
+              </w:pBdr>
+              <w:spacing w:line="240" w:lineRule="auto"/>
+              <w:jc w:val="both"/>
+              <w:rPr>
+                <w:color w:val="999999"/>
+                <w:sz w:val="20"/>
+                <w:szCs w:val="20"/>
+              </w:rPr>
+            </w:pPr>
+            <w:r>
               <w:rPr>
                 <w:b/>
                 <w:bCs/>
@@ -2855,36 +2533,6 @@
                 <w:sz w:val="20"/>
                 <w:szCs w:val="20"/>
               </w:rPr>
-            </w:pPr>
-          </w:p>
-          <w:p>
-            <w:pPr>
-              <w:widowControl w:val="0"/>
-              <w:pBdr>
-                <w:top w:val="nil"/>
-                <w:left w:val="nil"/>
-                <w:bottom w:val="nil"/>
-                <w:right w:val="nil"/>
-                <w:between w:val="nil"/>
-              </w:pBdr>
-              <w:spacing w:line="240" w:lineRule="auto"/>
-              <w:jc w:val="both"/>
-              <w:rPr>
-                <w:color w:val="999999"/>
-                <w:sz w:val="20"/>
-                <w:szCs w:val="20"/>
-              </w:rPr>
-            </w:pPr>
-            <w:r>
-              <w:rPr>
-                <w:b/>
-                <w:bCs/>
-                <w:i/>
-                <w:iCs/>
-                <w:color w:val="999999"/>
-                <w:sz w:val="20"/>
-                <w:szCs w:val="20"/>
-              </w:rPr>
               <w:t>Precision</w:t>
             </w:r>
             <w:r>
@@ -2893,15 +2541,7 @@
                 <w:sz w:val="20"/>
                 <w:szCs w:val="20"/>
               </w:rPr>
-              <w:t xml:space="preserve"> = TP/(TP+FP) = </w:t>
-            </w:r>
-            <w:r>
-              <w:rPr>
-                <w:color w:val="999999"/>
-                <w:sz w:val="20"/>
-                <w:szCs w:val="20"/>
-              </w:rPr>
-              <w:t>8</w:t>
+              <w:t xml:space="preserve"> = TP/(TP+FP) = 8</w:t>
             </w:r>
             <w:r>
               <w:rPr>
@@ -2917,63 +2557,7 @@
                 <w:sz w:val="20"/>
                 <w:szCs w:val="20"/>
               </w:rPr>
-              <w:t>8</w:t>
-            </w:r>
-            <w:r>
-              <w:rPr>
-                <w:color w:val="999999"/>
-                <w:sz w:val="20"/>
-                <w:szCs w:val="20"/>
-              </w:rPr>
-              <w:t>+</w:t>
-            </w:r>
-            <w:r>
-              <w:rPr>
-                <w:color w:val="999999"/>
-                <w:sz w:val="20"/>
-                <w:szCs w:val="20"/>
-              </w:rPr>
-              <w:t>0</w:t>
-            </w:r>
-            <w:r>
-              <w:rPr>
-                <w:color w:val="999999"/>
-                <w:sz w:val="20"/>
-                <w:szCs w:val="20"/>
-              </w:rPr>
-              <w:t xml:space="preserve">) = </w:t>
-            </w:r>
-            <w:r>
-              <w:rPr>
-                <w:color w:val="999999"/>
-                <w:sz w:val="20"/>
-                <w:szCs w:val="20"/>
-              </w:rPr>
-              <w:t>8</w:t>
-            </w:r>
-            <w:r>
-              <w:rPr>
-                <w:color w:val="999999"/>
-                <w:sz w:val="20"/>
-                <w:szCs w:val="20"/>
-              </w:rPr>
-              <w:t>/</w:t>
-            </w:r>
-            <w:r>
-              <w:rPr>
-                <w:color w:val="999999"/>
-                <w:sz w:val="20"/>
-                <w:szCs w:val="20"/>
-              </w:rPr>
-              <w:t>8</w:t>
-            </w:r>
-            <w:r>
-              <w:rPr>
-                <w:color w:val="999999"/>
-                <w:sz w:val="20"/>
-                <w:szCs w:val="20"/>
-              </w:rPr>
-              <w:t xml:space="preserve"> = </w:t>
+              <w:t xml:space="preserve">8+0) = 8/8 = </w:t>
             </w:r>
             <w:r>
               <w:rPr>
@@ -3364,25 +2948,7 @@
                 <w:szCs w:val="20"/>
                 <w:u w:val="single"/>
               </w:rPr>
-              <w:t xml:space="preserve">For </w:t>
-            </w:r>
-            <w:r>
-              <w:rPr>
-                <w:color w:val="999999"/>
-                <w:sz w:val="20"/>
-                <w:szCs w:val="20"/>
-                <w:u w:val="single"/>
-              </w:rPr>
-              <w:t>Confidence threshold</w:t>
-            </w:r>
-            <w:r>
-              <w:rPr>
-                <w:color w:val="999999"/>
-                <w:sz w:val="20"/>
-                <w:szCs w:val="20"/>
-                <w:u w:val="single"/>
-              </w:rPr>
-              <w:t xml:space="preserve"> = 0,6</w:t>
+              <w:t>For Confidence threshold = 0,6</w:t>
             </w:r>
           </w:p>
           <w:p>
@@ -3450,7 +3016,6 @@
               </w:rPr>
               <w:t>9</w:t>
             </w:r>
-            <w:proofErr w:type="gramStart"/>
             <w:r>
               <w:rPr>
                 <w:color w:val="999999"/>
@@ -3459,7 +3024,6 @@
               </w:rPr>
               <w:t>/(</w:t>
             </w:r>
-            <w:proofErr w:type="gramEnd"/>
             <w:r>
               <w:rPr>
                 <w:color w:val="999999"/>
@@ -3563,7 +3127,6 @@
               </w:rPr>
               <w:t>9</w:t>
             </w:r>
-            <w:proofErr w:type="gramStart"/>
             <w:r>
               <w:rPr>
                 <w:color w:val="999999"/>
@@ -3572,7 +3135,6 @@
               </w:rPr>
               <w:t>/(</w:t>
             </w:r>
-            <w:proofErr w:type="gramEnd"/>
             <w:r>
               <w:rPr>
                 <w:color w:val="999999"/>
@@ -3681,79 +3243,7 @@
                 <w:sz w:val="20"/>
                 <w:szCs w:val="20"/>
               </w:rPr>
-              <w:t xml:space="preserve"> </w:t>
-            </w:r>
-            <w:r>
-              <w:rPr>
-                <w:color w:val="999999"/>
-                <w:sz w:val="20"/>
-                <w:szCs w:val="20"/>
-              </w:rPr>
-              <w:t>(0,</w:t>
-            </w:r>
-            <w:r>
-              <w:rPr>
-                <w:color w:val="999999"/>
-                <w:sz w:val="20"/>
-                <w:szCs w:val="20"/>
-              </w:rPr>
-              <w:t>75</w:t>
-            </w:r>
-            <w:r>
-              <w:rPr>
-                <w:color w:val="999999"/>
-                <w:sz w:val="20"/>
-                <w:szCs w:val="20"/>
-              </w:rPr>
-              <w:t xml:space="preserve"> for example)</w:t>
-            </w:r>
-            <w:r>
-              <w:rPr>
-                <w:color w:val="999999"/>
-                <w:sz w:val="20"/>
-                <w:szCs w:val="20"/>
-              </w:rPr>
-              <w:t xml:space="preserve"> this time both </w:t>
-            </w:r>
-            <w:r>
-              <w:rPr>
-                <w:color w:val="999999"/>
-                <w:sz w:val="20"/>
-                <w:szCs w:val="20"/>
-              </w:rPr>
-              <w:t>TP</w:t>
-            </w:r>
-            <w:r>
-              <w:rPr>
-                <w:color w:val="999999"/>
-                <w:sz w:val="20"/>
-                <w:szCs w:val="20"/>
-              </w:rPr>
-              <w:t xml:space="preserve"> and FP decrease and </w:t>
-            </w:r>
-            <w:r>
-              <w:rPr>
-                <w:color w:val="999999"/>
-                <w:sz w:val="20"/>
-                <w:szCs w:val="20"/>
-              </w:rPr>
-              <w:t>FN</w:t>
-            </w:r>
-            <w:r>
-              <w:rPr>
-                <w:color w:val="999999"/>
-                <w:sz w:val="20"/>
-                <w:szCs w:val="20"/>
-              </w:rPr>
-              <w:t xml:space="preserve"> increases. The decrease of FP is due to </w:t>
-            </w:r>
-            <w:r>
-              <w:rPr>
-                <w:color w:val="999999"/>
-                <w:sz w:val="20"/>
-                <w:szCs w:val="20"/>
-              </w:rPr>
-              <w:t xml:space="preserve">some relatively </w:t>
+              <w:t xml:space="preserve"> (0,75 for example) this time both TP and FP decrease and FN increases. The decrease of FP is due to some relatively </w:t>
             </w:r>
             <w:r>
               <w:rPr>
@@ -3769,79 +3259,15 @@
                 <w:sz w:val="20"/>
                 <w:szCs w:val="20"/>
               </w:rPr>
-              <w:t xml:space="preserve">confidence </w:t>
-            </w:r>
-            <w:r>
-              <w:rPr>
-                <w:color w:val="999999"/>
-                <w:sz w:val="20"/>
-                <w:szCs w:val="20"/>
-              </w:rPr>
-              <w:t>pneumonia</w:t>
-            </w:r>
-            <w:r>
-              <w:rPr>
-                <w:color w:val="999999"/>
-                <w:sz w:val="20"/>
-                <w:szCs w:val="20"/>
-              </w:rPr>
-              <w:t xml:space="preserve"> images (P=0,</w:t>
-            </w:r>
-            <w:r>
-              <w:rPr>
-                <w:color w:val="999999"/>
-                <w:sz w:val="20"/>
-                <w:szCs w:val="20"/>
-              </w:rPr>
-              <w:t>71</w:t>
-            </w:r>
-            <w:r>
-              <w:rPr>
-                <w:color w:val="999999"/>
-                <w:sz w:val="20"/>
-                <w:szCs w:val="20"/>
-              </w:rPr>
-              <w:t>)</w:t>
-            </w:r>
-            <w:r>
-              <w:rPr>
-                <w:color w:val="999999"/>
-                <w:sz w:val="20"/>
-                <w:szCs w:val="20"/>
-              </w:rPr>
-              <w:t>. That is some pneumonia</w:t>
-            </w:r>
-            <w:r>
-              <w:rPr>
-                <w:color w:val="999999"/>
-                <w:sz w:val="20"/>
-                <w:szCs w:val="20"/>
-              </w:rPr>
-              <w:t xml:space="preserve"> images have been given a high probability of being normal. </w:t>
-            </w:r>
-            <w:r>
-              <w:rPr>
-                <w:color w:val="999999"/>
-                <w:sz w:val="20"/>
-                <w:szCs w:val="20"/>
-              </w:rPr>
-              <w:t xml:space="preserve">As a result, precision </w:t>
-            </w:r>
-            <w:r>
-              <w:rPr>
-                <w:color w:val="999999"/>
-                <w:sz w:val="20"/>
-                <w:szCs w:val="20"/>
-              </w:rPr>
-              <w:t>increases but</w:t>
-            </w:r>
-            <w:r>
-              <w:rPr>
-                <w:color w:val="999999"/>
-                <w:sz w:val="20"/>
-                <w:szCs w:val="20"/>
-              </w:rPr>
-              <w:t xml:space="preserve"> recall decreases.</w:t>
+              <w:t>confidence pneumonia images (P=0,71). That is some pneumonia</w:t>
+            </w:r>
+            <w:r>
+              <w:rPr>
+                <w:color w:val="999999"/>
+                <w:sz w:val="20"/>
+                <w:szCs w:val="20"/>
+              </w:rPr>
+              <w:t xml:space="preserve"> images have been given a high probability of being normal. As a result, precision increases but recall decreases.</w:t>
             </w:r>
           </w:p>
           <w:p>
@@ -3966,7 +3392,6 @@
               </w:rPr>
               <w:t>8</w:t>
             </w:r>
-            <w:proofErr w:type="gramStart"/>
             <w:r>
               <w:rPr>
                 <w:color w:val="999999"/>
@@ -3975,7 +3400,6 @@
               </w:rPr>
               <w:t>/(</w:t>
             </w:r>
-            <w:proofErr w:type="gramEnd"/>
             <w:r>
               <w:rPr>
                 <w:color w:val="999999"/>
@@ -4095,7 +3519,6 @@
               </w:rPr>
               <w:t>8</w:t>
             </w:r>
-            <w:proofErr w:type="gramStart"/>
             <w:r>
               <w:rPr>
                 <w:color w:val="999999"/>
@@ -4104,7 +3527,6 @@
               </w:rPr>
               <w:t>/(</w:t>
             </w:r>
-            <w:proofErr w:type="gramEnd"/>
             <w:r>
               <w:rPr>
                 <w:color w:val="999999"/>
@@ -4159,15 +3581,7 @@
                 <w:sz w:val="20"/>
                 <w:szCs w:val="20"/>
               </w:rPr>
-              <w:t>0,</w:t>
-            </w:r>
-            <w:r>
-              <w:rPr>
-                <w:color w:val="999999"/>
-                <w:sz w:val="20"/>
-                <w:szCs w:val="20"/>
-              </w:rPr>
-              <w:t>8</w:t>
+              <w:t>0,8</w:t>
             </w:r>
           </w:p>
           <w:p>
@@ -4229,15 +3643,7 @@
                 <w:sz w:val="20"/>
                 <w:szCs w:val="20"/>
               </w:rPr>
-              <w:t xml:space="preserve"> for example) both TP and FP </w:t>
-            </w:r>
-            <w:r>
-              <w:rPr>
-                <w:color w:val="999999"/>
-                <w:sz w:val="20"/>
-                <w:szCs w:val="20"/>
-              </w:rPr>
-              <w:t xml:space="preserve">continue to </w:t>
+              <w:t xml:space="preserve"> for example) both TP and FP continue to </w:t>
             </w:r>
             <w:r>
               <w:rPr>
@@ -4253,15 +3659,7 @@
                 <w:sz w:val="20"/>
                 <w:szCs w:val="20"/>
               </w:rPr>
-              <w:t xml:space="preserve"> and</w:t>
-            </w:r>
-            <w:r>
-              <w:rPr>
-                <w:color w:val="999999"/>
-                <w:sz w:val="20"/>
-                <w:szCs w:val="20"/>
-              </w:rPr>
-              <w:t xml:space="preserve"> </w:t>
+              <w:t xml:space="preserve"> and </w:t>
             </w:r>
             <w:r>
               <w:rPr>
@@ -4293,39 +3691,7 @@
                 <w:sz w:val="20"/>
                 <w:szCs w:val="20"/>
               </w:rPr>
-              <w:t xml:space="preserve"> 0.</w:t>
-            </w:r>
-            <w:r>
-              <w:rPr>
-                <w:color w:val="999999"/>
-                <w:sz w:val="20"/>
-                <w:szCs w:val="20"/>
-              </w:rPr>
-              <w:t xml:space="preserve"> FN </w:t>
-            </w:r>
-            <w:r>
-              <w:rPr>
-                <w:color w:val="999999"/>
-                <w:sz w:val="20"/>
-                <w:szCs w:val="20"/>
-              </w:rPr>
-              <w:t xml:space="preserve">continues to </w:t>
-            </w:r>
-            <w:r>
-              <w:rPr>
-                <w:color w:val="999999"/>
-                <w:sz w:val="20"/>
-                <w:szCs w:val="20"/>
-              </w:rPr>
-              <w:t>increase</w:t>
-            </w:r>
-            <w:r>
-              <w:rPr>
-                <w:color w:val="999999"/>
-                <w:sz w:val="20"/>
-                <w:szCs w:val="20"/>
-              </w:rPr>
-              <w:t xml:space="preserve"> and becomes </w:t>
+              <w:t xml:space="preserve"> 0. FN continues to increase and becomes </w:t>
             </w:r>
             <w:r>
               <w:rPr>
@@ -4514,7 +3880,6 @@
               </w:rPr>
               <w:t>1</w:t>
             </w:r>
-            <w:proofErr w:type="gramStart"/>
             <w:r>
               <w:rPr>
                 <w:color w:val="999999"/>
@@ -4523,7 +3888,6 @@
               </w:rPr>
               <w:t>/(</w:t>
             </w:r>
-            <w:proofErr w:type="gramEnd"/>
             <w:r>
               <w:rPr>
                 <w:color w:val="999999"/>
@@ -4643,7 +4007,6 @@
               </w:rPr>
               <w:t>1</w:t>
             </w:r>
-            <w:proofErr w:type="gramStart"/>
             <w:r>
               <w:rPr>
                 <w:color w:val="999999"/>
@@ -4652,7 +4015,6 @@
               </w:rPr>
               <w:t>/(</w:t>
             </w:r>
-            <w:proofErr w:type="gramEnd"/>
             <w:r>
               <w:rPr>
                 <w:color w:val="999999"/>
@@ -4753,103 +4115,7 @@
                 <w:sz w:val="20"/>
                 <w:szCs w:val="20"/>
               </w:rPr>
-              <w:t>If we increase the threshold</w:t>
-            </w:r>
-            <w:r>
-              <w:rPr>
-                <w:color w:val="999999"/>
-                <w:sz w:val="20"/>
-                <w:szCs w:val="20"/>
-              </w:rPr>
-              <w:t xml:space="preserve"> to 1,</w:t>
-            </w:r>
-            <w:r>
-              <w:rPr>
-                <w:color w:val="999999"/>
-                <w:sz w:val="20"/>
-                <w:szCs w:val="20"/>
-              </w:rPr>
-              <w:t xml:space="preserve"> both TP and FP continue to decrease</w:t>
-            </w:r>
-            <w:r>
-              <w:rPr>
-                <w:color w:val="999999"/>
-                <w:sz w:val="20"/>
-                <w:szCs w:val="20"/>
-              </w:rPr>
-              <w:t>. For this case</w:t>
-            </w:r>
-            <w:r>
-              <w:rPr>
-                <w:color w:val="999999"/>
-                <w:sz w:val="20"/>
-                <w:szCs w:val="20"/>
-              </w:rPr>
-              <w:t xml:space="preserve"> TP</w:t>
-            </w:r>
-            <w:r>
-              <w:rPr>
-                <w:color w:val="999999"/>
-                <w:sz w:val="20"/>
-                <w:szCs w:val="20"/>
-              </w:rPr>
-              <w:t xml:space="preserve"> and</w:t>
-            </w:r>
-            <w:r>
-              <w:rPr>
-                <w:color w:val="999999"/>
-                <w:sz w:val="20"/>
-                <w:szCs w:val="20"/>
-              </w:rPr>
-              <w:t xml:space="preserve"> </w:t>
-            </w:r>
-            <w:r>
-              <w:rPr>
-                <w:color w:val="999999"/>
-                <w:sz w:val="20"/>
-                <w:szCs w:val="20"/>
-              </w:rPr>
-              <w:t xml:space="preserve">FP </w:t>
-            </w:r>
-            <w:r>
-              <w:rPr>
-                <w:color w:val="999999"/>
-                <w:sz w:val="20"/>
-                <w:szCs w:val="20"/>
-              </w:rPr>
-              <w:t xml:space="preserve">becomes </w:t>
-            </w:r>
-            <w:r>
-              <w:rPr>
-                <w:color w:val="999999"/>
-                <w:sz w:val="20"/>
-                <w:szCs w:val="20"/>
-              </w:rPr>
-              <w:t>0</w:t>
-            </w:r>
-            <w:r>
-              <w:rPr>
-                <w:color w:val="999999"/>
-                <w:sz w:val="20"/>
-                <w:szCs w:val="20"/>
-              </w:rPr>
-              <w:t xml:space="preserve">. FN continues to increase and becomes </w:t>
-            </w:r>
-            <w:r>
-              <w:rPr>
-                <w:color w:val="999999"/>
-                <w:sz w:val="20"/>
-                <w:szCs w:val="20"/>
-              </w:rPr>
-              <w:t>10</w:t>
-            </w:r>
-            <w:r>
-              <w:rPr>
-                <w:color w:val="999999"/>
-                <w:sz w:val="20"/>
-                <w:szCs w:val="20"/>
-              </w:rPr>
-              <w:t>.  As a result, precision increases to 100% but recall decreases to 0%.</w:t>
+              <w:t>If we increase the threshold to 1, both TP and FP continue to decrease. For this case TP and FP becomes 0. FN continues to increase and becomes 10.  As a result, precision increases to 100% but recall decreases to 0%.</w:t>
             </w:r>
           </w:p>
           <w:p>
@@ -4974,7 +4240,6 @@
               </w:rPr>
               <w:t>0</w:t>
             </w:r>
-            <w:proofErr w:type="gramStart"/>
             <w:r>
               <w:rPr>
                 <w:color w:val="999999"/>
@@ -4983,7 +4248,6 @@
               </w:rPr>
               <w:t>/(</w:t>
             </w:r>
-            <w:proofErr w:type="gramEnd"/>
             <w:r>
               <w:rPr>
                 <w:color w:val="999999"/>
@@ -5112,7 +4376,6 @@
               </w:rPr>
               <w:t>0</w:t>
             </w:r>
-            <w:proofErr w:type="gramStart"/>
             <w:r>
               <w:rPr>
                 <w:color w:val="999999"/>
@@ -5121,7 +4384,6 @@
               </w:rPr>
               <w:t>/(</w:t>
             </w:r>
-            <w:proofErr w:type="gramEnd"/>
             <w:r>
               <w:rPr>
                 <w:color w:val="999999"/>
@@ -5222,23 +4484,7 @@
                 <w:sz w:val="20"/>
                 <w:szCs w:val="20"/>
               </w:rPr>
-              <w:t xml:space="preserve">Consequently, for the normal class, we can say that precision </w:t>
-            </w:r>
-            <w:r>
-              <w:rPr>
-                <w:color w:val="999999"/>
-                <w:sz w:val="20"/>
-                <w:szCs w:val="20"/>
-              </w:rPr>
-              <w:t>tends to</w:t>
-            </w:r>
-            <w:r>
-              <w:rPr>
-                <w:color w:val="999999"/>
-                <w:sz w:val="20"/>
-                <w:szCs w:val="20"/>
-              </w:rPr>
-              <w:t xml:space="preserve"> increase</w:t>
+              <w:t>Consequently, for the normal class, we can say that precision tends to increase</w:t>
             </w:r>
             <w:r>
               <w:rPr>
@@ -5254,23 +4500,7 @@
                 <w:sz w:val="20"/>
                 <w:szCs w:val="20"/>
               </w:rPr>
-              <w:t xml:space="preserve">, and recall </w:t>
-            </w:r>
-            <w:r>
-              <w:rPr>
-                <w:color w:val="999999"/>
-                <w:sz w:val="20"/>
-                <w:szCs w:val="20"/>
-              </w:rPr>
-              <w:t>tends to</w:t>
-            </w:r>
-            <w:r>
-              <w:rPr>
-                <w:color w:val="999999"/>
-                <w:sz w:val="20"/>
-                <w:szCs w:val="20"/>
-              </w:rPr>
-              <w:t xml:space="preserve"> decrease</w:t>
+              <w:t>, and recall tends to decrease</w:t>
             </w:r>
             <w:r>
               <w:rPr>
@@ -5436,15 +4666,7 @@
                 <w:sz w:val="20"/>
                 <w:szCs w:val="20"/>
               </w:rPr>
-              <w:t xml:space="preserve"> </w:t>
-            </w:r>
-            <w:r>
-              <w:rPr>
-                <w:color w:val="999999"/>
-                <w:sz w:val="20"/>
-                <w:szCs w:val="20"/>
-              </w:rPr>
-              <w:t>(to 100%)</w:t>
+              <w:t xml:space="preserve"> (to 100%)</w:t>
             </w:r>
             <w:r>
               <w:rPr>
@@ -5460,15 +4682,7 @@
                 <w:sz w:val="20"/>
                 <w:szCs w:val="20"/>
               </w:rPr>
-              <w:t>(to 0%)</w:t>
-            </w:r>
-            <w:r>
-              <w:rPr>
-                <w:color w:val="999999"/>
-                <w:sz w:val="20"/>
-                <w:szCs w:val="20"/>
-              </w:rPr>
-              <w:t xml:space="preserve"> </w:t>
+              <w:t xml:space="preserve">(to 0%) </w:t>
             </w:r>
             <w:r>
               <w:rPr>
@@ -5653,11 +4867,286 @@
           <w:p>
             <w:pPr>
               <w:widowControl w:val="0"/>
-              <w:spacing w:line="240" w:lineRule="auto"/>
-              <w:rPr>
-                <w:color w:val="999999"/>
-              </w:rPr>
-            </w:pPr>
+              <w:pBdr>
+                <w:top w:val="nil"/>
+                <w:left w:val="nil"/>
+                <w:bottom w:val="nil"/>
+                <w:right w:val="nil"/>
+                <w:between w:val="nil"/>
+              </w:pBdr>
+              <w:spacing w:line="240" w:lineRule="auto"/>
+              <w:jc w:val="both"/>
+              <w:rPr>
+                <w:color w:val="999999"/>
+                <w:sz w:val="20"/>
+                <w:szCs w:val="20"/>
+              </w:rPr>
+            </w:pPr>
+            <w:r>
+              <w:rPr>
+                <w:color w:val="999999"/>
+                <w:sz w:val="20"/>
+                <w:szCs w:val="20"/>
+              </w:rPr>
+              <w:t xml:space="preserve">There were </w:t>
+            </w:r>
+            <w:r>
+              <w:rPr>
+                <w:color w:val="999999"/>
+                <w:sz w:val="20"/>
+                <w:szCs w:val="20"/>
+              </w:rPr>
+              <w:t>4</w:t>
+            </w:r>
+            <w:r>
+              <w:rPr>
+                <w:color w:val="999999"/>
+                <w:sz w:val="20"/>
+                <w:szCs w:val="20"/>
+              </w:rPr>
+              <w:t xml:space="preserve">00 images in total (100 normal &amp; </w:t>
+            </w:r>
+            <w:r>
+              <w:rPr>
+                <w:color w:val="999999"/>
+                <w:sz w:val="20"/>
+                <w:szCs w:val="20"/>
+              </w:rPr>
+              <w:t>3</w:t>
+            </w:r>
+            <w:r>
+              <w:rPr>
+                <w:color w:val="999999"/>
+                <w:sz w:val="20"/>
+                <w:szCs w:val="20"/>
+              </w:rPr>
+              <w:t xml:space="preserve">00 pneumonia). From this dataset, </w:t>
+            </w:r>
+            <w:r>
+              <w:rPr>
+                <w:color w:val="999999"/>
+                <w:sz w:val="20"/>
+                <w:szCs w:val="20"/>
+              </w:rPr>
+              <w:t>320</w:t>
+            </w:r>
+            <w:r>
+              <w:rPr>
+                <w:color w:val="999999"/>
+                <w:sz w:val="20"/>
+                <w:szCs w:val="20"/>
+              </w:rPr>
+              <w:t xml:space="preserve"> images </w:t>
+            </w:r>
+            <w:r>
+              <w:rPr>
+                <w:color w:val="999999"/>
+                <w:sz w:val="20"/>
+                <w:szCs w:val="20"/>
+              </w:rPr>
+              <w:t>(</w:t>
+            </w:r>
+            <w:r>
+              <w:rPr>
+                <w:color w:val="999999"/>
+                <w:sz w:val="20"/>
+                <w:szCs w:val="20"/>
+              </w:rPr>
+              <w:t>8</w:t>
+            </w:r>
+            <w:r>
+              <w:rPr>
+                <w:color w:val="999999"/>
+                <w:sz w:val="20"/>
+                <w:szCs w:val="20"/>
+              </w:rPr>
+              <w:t xml:space="preserve">0 normal &amp; </w:t>
+            </w:r>
+            <w:r>
+              <w:rPr>
+                <w:color w:val="999999"/>
+                <w:sz w:val="20"/>
+                <w:szCs w:val="20"/>
+              </w:rPr>
+              <w:t>240</w:t>
+            </w:r>
+            <w:r>
+              <w:rPr>
+                <w:color w:val="999999"/>
+                <w:sz w:val="20"/>
+                <w:szCs w:val="20"/>
+              </w:rPr>
+              <w:t xml:space="preserve"> pneumonia)</w:t>
+            </w:r>
+            <w:r>
+              <w:rPr>
+                <w:color w:val="999999"/>
+                <w:sz w:val="20"/>
+                <w:szCs w:val="20"/>
+              </w:rPr>
+              <w:t xml:space="preserve"> </w:t>
+            </w:r>
+            <w:r>
+              <w:rPr>
+                <w:color w:val="999999"/>
+                <w:sz w:val="20"/>
+                <w:szCs w:val="20"/>
+              </w:rPr>
+              <w:t xml:space="preserve">were used for training, </w:t>
+            </w:r>
+            <w:r>
+              <w:rPr>
+                <w:color w:val="999999"/>
+                <w:sz w:val="20"/>
+                <w:szCs w:val="20"/>
+              </w:rPr>
+              <w:t>4</w:t>
+            </w:r>
+            <w:r>
+              <w:rPr>
+                <w:color w:val="999999"/>
+                <w:sz w:val="20"/>
+                <w:szCs w:val="20"/>
+              </w:rPr>
+              <w:t xml:space="preserve">0 images were used for testing (10 normal &amp; </w:t>
+            </w:r>
+            <w:r>
+              <w:rPr>
+                <w:color w:val="999999"/>
+                <w:sz w:val="20"/>
+                <w:szCs w:val="20"/>
+              </w:rPr>
+              <w:t>3</w:t>
+            </w:r>
+            <w:r>
+              <w:rPr>
+                <w:color w:val="999999"/>
+                <w:sz w:val="20"/>
+                <w:szCs w:val="20"/>
+              </w:rPr>
+              <w:t xml:space="preserve">0 pneumonia) and </w:t>
+            </w:r>
+            <w:r>
+              <w:rPr>
+                <w:color w:val="999999"/>
+                <w:sz w:val="20"/>
+                <w:szCs w:val="20"/>
+              </w:rPr>
+              <w:t>4</w:t>
+            </w:r>
+            <w:r>
+              <w:rPr>
+                <w:color w:val="999999"/>
+                <w:sz w:val="20"/>
+                <w:szCs w:val="20"/>
+              </w:rPr>
+              <w:t xml:space="preserve">0 images were used for validation (10 normal &amp; </w:t>
+            </w:r>
+            <w:r>
+              <w:rPr>
+                <w:color w:val="999999"/>
+                <w:sz w:val="20"/>
+                <w:szCs w:val="20"/>
+              </w:rPr>
+              <w:t>3</w:t>
+            </w:r>
+            <w:r>
+              <w:rPr>
+                <w:color w:val="999999"/>
+                <w:sz w:val="20"/>
+                <w:szCs w:val="20"/>
+              </w:rPr>
+              <w:t>0 pneumonia) as shown in the image below</w:t>
+            </w:r>
+            <w:r>
+              <w:rPr>
+                <w:color w:val="999999"/>
+                <w:sz w:val="20"/>
+                <w:szCs w:val="20"/>
+              </w:rPr>
+              <w:t>:</w:t>
+            </w:r>
+          </w:p>
+          <w:p>
+            <w:pPr>
+              <w:widowControl w:val="0"/>
+              <w:pBdr>
+                <w:top w:val="nil"/>
+                <w:left w:val="nil"/>
+                <w:bottom w:val="nil"/>
+                <w:right w:val="nil"/>
+                <w:between w:val="nil"/>
+              </w:pBdr>
+              <w:spacing w:line="240" w:lineRule="auto"/>
+              <w:jc w:val="both"/>
+              <w:rPr>
+                <w:color w:val="999999"/>
+                <w:sz w:val="20"/>
+                <w:szCs w:val="20"/>
+              </w:rPr>
+            </w:pPr>
+          </w:p>
+          <w:p>
+            <w:pPr>
+              <w:widowControl w:val="0"/>
+              <w:spacing w:line="240" w:lineRule="auto"/>
+              <w:rPr>
+                <w:color w:val="999999"/>
+              </w:rPr>
+            </w:pPr>
+            <w:r>
+              <w:rPr>
+                <w:noProof/>
+              </w:rPr>
+              <w:drawing>
+                <wp:inline distT="0" distB="0" distL="0" distR="0" wp14:anchorId="49136AA3" wp14:editId="603AE952">
+                  <wp:extent cx="3511550" cy="1174750"/>
+                  <wp:effectExtent l="0" t="0" r="0" b="6350"/>
+                  <wp:docPr id="5" name="Picture 5"/>
+                  <wp:cNvGraphicFramePr>
+                    <a:graphicFrameLocks xmlns:a="http://schemas.openxmlformats.org/drawingml/2006/main" noChangeAspect="1"/>
+                  </wp:cNvGraphicFramePr>
+                  <a:graphic xmlns:a="http://schemas.openxmlformats.org/drawingml/2006/main">
+                    <a:graphicData uri="http://schemas.openxmlformats.org/drawingml/2006/picture">
+                      <pic:pic xmlns:pic="http://schemas.openxmlformats.org/drawingml/2006/picture">
+                        <pic:nvPicPr>
+                          <pic:cNvPr id="0" name="Picture 2"/>
+                          <pic:cNvPicPr>
+                            <a:picLocks noChangeAspect="1" noChangeArrowheads="1"/>
+                          </pic:cNvPicPr>
+                        </pic:nvPicPr>
+                        <pic:blipFill>
+                          <a:blip r:embed="rId9" cstate="print">
+                            <a:extLst>
+                              <a:ext uri="{28A0092B-C50C-407E-A947-70E740481C1C}">
+                                <a14:useLocalDpi xmlns:a14="http://schemas.microsoft.com/office/drawing/2010/main" val="0"/>
+                              </a:ext>
+                            </a:extLst>
+                          </a:blip>
+                          <a:srcRect/>
+                          <a:stretch>
+                            <a:fillRect/>
+                          </a:stretch>
+                        </pic:blipFill>
+                        <pic:spPr bwMode="auto">
+                          <a:xfrm>
+                            <a:off x="0" y="0"/>
+                            <a:ext cx="3511550" cy="1174750"/>
+                          </a:xfrm>
+                          <a:prstGeom prst="rect">
+                            <a:avLst/>
+                          </a:prstGeom>
+                          <a:noFill/>
+                          <a:ln>
+                            <a:noFill/>
+                          </a:ln>
+                        </pic:spPr>
+                      </pic:pic>
+                    </a:graphicData>
+                  </a:graphic>
+                </wp:inline>
+              </w:drawing>
+            </w:r>
           </w:p>
         </w:tc>
       </w:tr>
@@ -5836,7 +5325,14 @@
               <w:rPr>
                 <w:color w:val="FFFFFF"/>
               </w:rPr>
-              <w:t>From what you have observed, how do unbalanced classed affect a machine learning model?</w:t>
+              <w:t xml:space="preserve">From what you have observed, </w:t>
+            </w:r>
+            <w:r>
+              <w:rPr>
+                <w:color w:val="FFFFFF"/>
+              </w:rPr>
+              <w:lastRenderedPageBreak/>
+              <w:t>how do unbalanced classed affect a machine learning model?</w:t>
             </w:r>
           </w:p>
         </w:tc>
@@ -5953,7 +5449,6 @@
                 <w:b/>
                 <w:color w:val="FFFFFF"/>
               </w:rPr>
-              <w:lastRenderedPageBreak/>
               <w:t>Confusion Matrix</w:t>
             </w:r>
           </w:p>
@@ -6299,7 +5794,14 @@
               <w:rPr>
                 <w:color w:val="FFFFFF"/>
               </w:rPr>
-              <w:t xml:space="preserve">What are the model’s precision and recall? How are these values calculated (report the values for a score threshold of 0.5)?  </w:t>
+              <w:t xml:space="preserve">What are the model’s precision and recall? How are these values calculated (report the values for a </w:t>
+            </w:r>
+            <w:r>
+              <w:rPr>
+                <w:color w:val="FFFFFF"/>
+              </w:rPr>
+              <w:lastRenderedPageBreak/>
+              <w:t xml:space="preserve">score threshold of 0.5)?  </w:t>
             </w:r>
           </w:p>
         </w:tc>

</xml_diff>

<commit_message>
Edit Binary Classifier with Dirty/Balanced Data
</commit_message>
<xml_diff>
--- a/2- Build a Model with Google AutoML/Build_a_model_project_files/automl-modeling-report.docx
+++ b/2- Build a Model with Google AutoML/Build_a_model_project_files/automl-modeling-report.docx
@@ -139,7 +139,7 @@
                           <pic:cNvPicPr preferRelativeResize="0"/>
                         </pic:nvPicPr>
                         <pic:blipFill>
-                          <a:blip r:embed="rId5"/>
+                          <a:blip r:embed="rId6"/>
                           <a:srcRect/>
                           <a:stretch>
                             <a:fillRect/>
@@ -645,7 +645,7 @@
                           </pic:cNvPicPr>
                         </pic:nvPicPr>
                         <pic:blipFill>
-                          <a:blip r:embed="rId6" cstate="print">
+                          <a:blip r:embed="rId7" cstate="print">
                             <a:extLst>
                               <a:ext uri="{28A0092B-C50C-407E-A947-70E740481C1C}">
                                 <a14:useLocalDpi xmlns:a14="http://schemas.microsoft.com/office/drawing/2010/main" val="0"/>
@@ -1394,7 +1394,7 @@
                           </pic:cNvPicPr>
                         </pic:nvPicPr>
                         <pic:blipFill>
-                          <a:blip r:embed="rId7" cstate="print">
+                          <a:blip r:embed="rId8" cstate="print">
                             <a:extLst>
                               <a:ext uri="{28A0092B-C50C-407E-A947-70E740481C1C}">
                                 <a14:useLocalDpi xmlns:a14="http://schemas.microsoft.com/office/drawing/2010/main" val="0"/>
@@ -2012,7 +2012,7 @@
                           </pic:cNvPicPr>
                         </pic:nvPicPr>
                         <pic:blipFill>
-                          <a:blip r:embed="rId8" cstate="print">
+                          <a:blip r:embed="rId9" cstate="print">
                             <a:extLst>
                               <a:ext uri="{28A0092B-C50C-407E-A947-70E740481C1C}">
                                 <a14:useLocalDpi xmlns:a14="http://schemas.microsoft.com/office/drawing/2010/main" val="0"/>
@@ -3041,6 +3041,7 @@
               </w:rPr>
               <w:t>9</w:t>
             </w:r>
+            <w:proofErr w:type="gramStart"/>
             <w:r>
               <w:rPr>
                 <w:color w:val="999999"/>
@@ -3049,6 +3050,7 @@
               </w:rPr>
               <w:t>/(</w:t>
             </w:r>
+            <w:proofErr w:type="gramEnd"/>
             <w:r>
               <w:rPr>
                 <w:color w:val="999999"/>
@@ -3152,6 +3154,7 @@
               </w:rPr>
               <w:t>9</w:t>
             </w:r>
+            <w:proofErr w:type="gramStart"/>
             <w:r>
               <w:rPr>
                 <w:color w:val="999999"/>
@@ -3160,6 +3163,7 @@
               </w:rPr>
               <w:t>/(</w:t>
             </w:r>
+            <w:proofErr w:type="gramEnd"/>
             <w:r>
               <w:rPr>
                 <w:color w:val="999999"/>
@@ -3417,6 +3421,7 @@
               </w:rPr>
               <w:t>8</w:t>
             </w:r>
+            <w:proofErr w:type="gramStart"/>
             <w:r>
               <w:rPr>
                 <w:color w:val="999999"/>
@@ -3425,6 +3430,7 @@
               </w:rPr>
               <w:t>/(</w:t>
             </w:r>
+            <w:proofErr w:type="gramEnd"/>
             <w:r>
               <w:rPr>
                 <w:color w:val="999999"/>
@@ -3544,6 +3550,7 @@
               </w:rPr>
               <w:t>8</w:t>
             </w:r>
+            <w:proofErr w:type="gramStart"/>
             <w:r>
               <w:rPr>
                 <w:color w:val="999999"/>
@@ -3552,6 +3559,7 @@
               </w:rPr>
               <w:t>/(</w:t>
             </w:r>
+            <w:proofErr w:type="gramEnd"/>
             <w:r>
               <w:rPr>
                 <w:color w:val="999999"/>
@@ -3905,6 +3913,7 @@
               </w:rPr>
               <w:t>1</w:t>
             </w:r>
+            <w:proofErr w:type="gramStart"/>
             <w:r>
               <w:rPr>
                 <w:color w:val="999999"/>
@@ -3913,6 +3922,7 @@
               </w:rPr>
               <w:t>/(</w:t>
             </w:r>
+            <w:proofErr w:type="gramEnd"/>
             <w:r>
               <w:rPr>
                 <w:color w:val="999999"/>
@@ -4032,6 +4042,7 @@
               </w:rPr>
               <w:t>1</w:t>
             </w:r>
+            <w:proofErr w:type="gramStart"/>
             <w:r>
               <w:rPr>
                 <w:color w:val="999999"/>
@@ -4040,6 +4051,7 @@
               </w:rPr>
               <w:t>/(</w:t>
             </w:r>
+            <w:proofErr w:type="gramEnd"/>
             <w:r>
               <w:rPr>
                 <w:color w:val="999999"/>
@@ -4265,6 +4277,7 @@
               </w:rPr>
               <w:t>0</w:t>
             </w:r>
+            <w:proofErr w:type="gramStart"/>
             <w:r>
               <w:rPr>
                 <w:color w:val="999999"/>
@@ -4273,6 +4286,7 @@
               </w:rPr>
               <w:t>/(</w:t>
             </w:r>
+            <w:proofErr w:type="gramEnd"/>
             <w:r>
               <w:rPr>
                 <w:color w:val="999999"/>
@@ -4401,6 +4415,7 @@
               </w:rPr>
               <w:t>0</w:t>
             </w:r>
+            <w:proofErr w:type="gramStart"/>
             <w:r>
               <w:rPr>
                 <w:color w:val="999999"/>
@@ -4409,6 +4424,7 @@
               </w:rPr>
               <w:t>/(</w:t>
             </w:r>
+            <w:proofErr w:type="gramEnd"/>
             <w:r>
               <w:rPr>
                 <w:color w:val="999999"/>
@@ -5141,7 +5157,7 @@
                           </pic:cNvPicPr>
                         </pic:nvPicPr>
                         <pic:blipFill>
-                          <a:blip r:embed="rId9" cstate="print">
+                          <a:blip r:embed="rId10" cstate="print">
                             <a:extLst>
                               <a:ext uri="{28A0092B-C50C-407E-A947-70E740481C1C}">
                                 <a14:useLocalDpi xmlns:a14="http://schemas.microsoft.com/office/drawing/2010/main" val="0"/>
@@ -5248,7 +5264,25 @@
                 <w:sz w:val="20"/>
                 <w:szCs w:val="20"/>
               </w:rPr>
-              <w:t>With unbalanced data that have a majority of pneumonia images</w:t>
+              <w:t xml:space="preserve">With unbalanced data that have </w:t>
+            </w:r>
+            <w:proofErr w:type="gramStart"/>
+            <w:r>
+              <w:rPr>
+                <w:color w:val="999999"/>
+                <w:sz w:val="20"/>
+                <w:szCs w:val="20"/>
+              </w:rPr>
+              <w:t>a majority of</w:t>
+            </w:r>
+            <w:proofErr w:type="gramEnd"/>
+            <w:r>
+              <w:rPr>
+                <w:color w:val="999999"/>
+                <w:sz w:val="20"/>
+                <w:szCs w:val="20"/>
+              </w:rPr>
+              <w:t xml:space="preserve"> pneumonia images</w:t>
             </w:r>
             <w:r>
               <w:rPr>
@@ -5433,7 +5467,7 @@
                           </pic:cNvPicPr>
                         </pic:nvPicPr>
                         <pic:blipFill>
-                          <a:blip r:embed="rId10" cstate="print">
+                          <a:blip r:embed="rId11" cstate="print">
                             <a:extLst>
                               <a:ext uri="{28A0092B-C50C-407E-A947-70E740481C1C}">
                                 <a14:useLocalDpi xmlns:a14="http://schemas.microsoft.com/office/drawing/2010/main" val="0"/>
@@ -6303,7 +6337,7 @@
                           </pic:cNvPicPr>
                         </pic:nvPicPr>
                         <pic:blipFill>
-                          <a:blip r:embed="rId11" cstate="print">
+                          <a:blip r:embed="rId12" cstate="print">
                             <a:extLst>
                               <a:ext uri="{28A0092B-C50C-407E-A947-70E740481C1C}">
                                 <a14:useLocalDpi xmlns:a14="http://schemas.microsoft.com/office/drawing/2010/main" val="0"/>
@@ -6494,6 +6528,7 @@
               </w:rPr>
               <w:t>6</w:t>
             </w:r>
+            <w:proofErr w:type="gramStart"/>
             <w:r>
               <w:rPr>
                 <w:color w:val="999999"/>
@@ -6502,6 +6537,7 @@
               </w:rPr>
               <w:t>/(</w:t>
             </w:r>
+            <w:proofErr w:type="gramEnd"/>
             <w:r>
               <w:rPr>
                 <w:color w:val="999999"/>
@@ -6621,6 +6657,7 @@
               </w:rPr>
               <w:t>6</w:t>
             </w:r>
+            <w:proofErr w:type="gramStart"/>
             <w:r>
               <w:rPr>
                 <w:color w:val="999999"/>
@@ -6629,6 +6666,7 @@
               </w:rPr>
               <w:t>/(</w:t>
             </w:r>
+            <w:proofErr w:type="gramEnd"/>
             <w:r>
               <w:rPr>
                 <w:color w:val="999999"/>
@@ -6827,6 +6865,7 @@
               </w:rPr>
               <w:t>30</w:t>
             </w:r>
+            <w:proofErr w:type="gramStart"/>
             <w:r>
               <w:rPr>
                 <w:color w:val="999999"/>
@@ -6835,6 +6874,7 @@
               </w:rPr>
               <w:t>/(</w:t>
             </w:r>
+            <w:proofErr w:type="gramEnd"/>
             <w:r>
               <w:rPr>
                 <w:color w:val="999999"/>
@@ -6962,6 +7002,7 @@
               </w:rPr>
               <w:t>30</w:t>
             </w:r>
+            <w:proofErr w:type="gramStart"/>
             <w:r>
               <w:rPr>
                 <w:color w:val="999999"/>
@@ -6970,6 +7011,7 @@
               </w:rPr>
               <w:t>/(</w:t>
             </w:r>
+            <w:proofErr w:type="gramEnd"/>
             <w:r>
               <w:rPr>
                 <w:color w:val="999999"/>
@@ -7495,8 +7537,1020 @@
             <w:pPr>
               <w:widowControl w:val="0"/>
               <w:spacing w:line="240" w:lineRule="auto"/>
-              <w:rPr>
-                <w:color w:val="999999"/>
+              <w:jc w:val="both"/>
+              <w:rPr>
+                <w:color w:val="999999"/>
+                <w:sz w:val="20"/>
+                <w:szCs w:val="20"/>
+              </w:rPr>
+            </w:pPr>
+            <w:r>
+              <w:rPr>
+                <w:color w:val="999999"/>
+                <w:sz w:val="20"/>
+                <w:szCs w:val="20"/>
+              </w:rPr>
+              <w:t xml:space="preserve">As can be seen from the images below the confusion matrix is </w:t>
+            </w:r>
+            <w:r>
+              <w:rPr>
+                <w:color w:val="999999"/>
+                <w:sz w:val="20"/>
+                <w:szCs w:val="20"/>
+              </w:rPr>
+              <w:t>worse</w:t>
+            </w:r>
+            <w:r>
+              <w:rPr>
+                <w:color w:val="999999"/>
+                <w:sz w:val="20"/>
+                <w:szCs w:val="20"/>
+              </w:rPr>
+              <w:t xml:space="preserve"> than the</w:t>
+            </w:r>
+            <w:r>
+              <w:rPr>
+                <w:color w:val="999999"/>
+                <w:sz w:val="20"/>
+                <w:szCs w:val="20"/>
+              </w:rPr>
+              <w:t xml:space="preserve"> </w:t>
+            </w:r>
+            <w:r>
+              <w:rPr>
+                <w:i/>
+                <w:iCs/>
+                <w:color w:val="999999"/>
+                <w:sz w:val="20"/>
+                <w:szCs w:val="20"/>
+              </w:rPr>
+              <w:t>clean/balanced</w:t>
+            </w:r>
+            <w:r>
+              <w:rPr>
+                <w:color w:val="999999"/>
+                <w:sz w:val="20"/>
+                <w:szCs w:val="20"/>
+              </w:rPr>
+              <w:t xml:space="preserve"> data case.</w:t>
+            </w:r>
+            <w:r>
+              <w:rPr>
+                <w:color w:val="999999"/>
+                <w:sz w:val="20"/>
+                <w:szCs w:val="20"/>
+              </w:rPr>
+              <w:t xml:space="preserve"> </w:t>
+            </w:r>
+          </w:p>
+          <w:p>
+            <w:pPr>
+              <w:widowControl w:val="0"/>
+              <w:spacing w:line="240" w:lineRule="auto"/>
+              <w:jc w:val="both"/>
+              <w:rPr>
+                <w:color w:val="999999"/>
+                <w:sz w:val="20"/>
+                <w:szCs w:val="20"/>
+              </w:rPr>
+            </w:pPr>
+            <w:r>
+              <w:rPr>
+                <w:noProof/>
+                <w:sz w:val="20"/>
+                <w:szCs w:val="20"/>
+              </w:rPr>
+              <w:drawing>
+                <wp:inline distT="0" distB="0" distL="0" distR="0" wp14:anchorId="7360987B" wp14:editId="342A7009">
+                  <wp:extent cx="3511550" cy="1283970"/>
+                  <wp:effectExtent l="0" t="0" r="0" b="0"/>
+                  <wp:docPr id="8" name="Picture 8"/>
+                  <wp:cNvGraphicFramePr>
+                    <a:graphicFrameLocks xmlns:a="http://schemas.openxmlformats.org/drawingml/2006/main" noChangeAspect="1"/>
+                  </wp:cNvGraphicFramePr>
+                  <a:graphic xmlns:a="http://schemas.openxmlformats.org/drawingml/2006/main">
+                    <a:graphicData uri="http://schemas.openxmlformats.org/drawingml/2006/picture">
+                      <pic:pic xmlns:pic="http://schemas.openxmlformats.org/drawingml/2006/picture">
+                        <pic:nvPicPr>
+                          <pic:cNvPr id="0" name="Picture 8"/>
+                          <pic:cNvPicPr>
+                            <a:picLocks noChangeAspect="1" noChangeArrowheads="1"/>
+                          </pic:cNvPicPr>
+                        </pic:nvPicPr>
+                        <pic:blipFill>
+                          <a:blip r:embed="rId13" cstate="print">
+                            <a:extLst>
+                              <a:ext uri="{28A0092B-C50C-407E-A947-70E740481C1C}">
+                                <a14:useLocalDpi xmlns:a14="http://schemas.microsoft.com/office/drawing/2010/main" val="0"/>
+                              </a:ext>
+                            </a:extLst>
+                          </a:blip>
+                          <a:srcRect/>
+                          <a:stretch>
+                            <a:fillRect/>
+                          </a:stretch>
+                        </pic:blipFill>
+                        <pic:spPr bwMode="auto">
+                          <a:xfrm>
+                            <a:off x="0" y="0"/>
+                            <a:ext cx="3511550" cy="1283970"/>
+                          </a:xfrm>
+                          <a:prstGeom prst="rect">
+                            <a:avLst/>
+                          </a:prstGeom>
+                          <a:noFill/>
+                          <a:ln>
+                            <a:noFill/>
+                          </a:ln>
+                        </pic:spPr>
+                      </pic:pic>
+                    </a:graphicData>
+                  </a:graphic>
+                </wp:inline>
+              </w:drawing>
+            </w:r>
+          </w:p>
+          <w:p>
+            <w:pPr>
+              <w:widowControl w:val="0"/>
+              <w:pBdr>
+                <w:top w:val="nil"/>
+                <w:left w:val="nil"/>
+                <w:bottom w:val="nil"/>
+                <w:right w:val="nil"/>
+                <w:between w:val="nil"/>
+              </w:pBdr>
+              <w:spacing w:line="240" w:lineRule="auto"/>
+              <w:jc w:val="both"/>
+              <w:rPr>
+                <w:color w:val="999999"/>
+                <w:sz w:val="20"/>
+                <w:szCs w:val="20"/>
+              </w:rPr>
+            </w:pPr>
+            <w:r>
+              <w:rPr>
+                <w:color w:val="999999"/>
+                <w:sz w:val="20"/>
+                <w:szCs w:val="20"/>
+              </w:rPr>
+              <w:t xml:space="preserve">for </w:t>
+            </w:r>
+            <w:r>
+              <w:rPr>
+                <w:b/>
+                <w:bCs/>
+                <w:i/>
+                <w:iCs/>
+                <w:color w:val="999999"/>
+                <w:sz w:val="20"/>
+                <w:szCs w:val="20"/>
+              </w:rPr>
+              <w:t>normal</w:t>
+            </w:r>
+            <w:r>
+              <w:rPr>
+                <w:color w:val="999999"/>
+                <w:sz w:val="20"/>
+                <w:szCs w:val="20"/>
+              </w:rPr>
+              <w:t xml:space="preserve"> class:</w:t>
+            </w:r>
+          </w:p>
+          <w:p>
+            <w:pPr>
+              <w:widowControl w:val="0"/>
+              <w:pBdr>
+                <w:top w:val="nil"/>
+                <w:left w:val="nil"/>
+                <w:bottom w:val="nil"/>
+                <w:right w:val="nil"/>
+                <w:between w:val="nil"/>
+              </w:pBdr>
+              <w:spacing w:line="240" w:lineRule="auto"/>
+              <w:jc w:val="both"/>
+              <w:rPr>
+                <w:color w:val="999999"/>
+                <w:sz w:val="20"/>
+                <w:szCs w:val="20"/>
+              </w:rPr>
+            </w:pPr>
+          </w:p>
+          <w:p>
+            <w:pPr>
+              <w:pStyle w:val="ListParagraph"/>
+              <w:widowControl w:val="0"/>
+              <w:numPr>
+                <w:ilvl w:val="0"/>
+                <w:numId w:val="2"/>
+              </w:numPr>
+              <w:pBdr>
+                <w:top w:val="nil"/>
+                <w:left w:val="nil"/>
+                <w:bottom w:val="nil"/>
+                <w:right w:val="nil"/>
+                <w:between w:val="nil"/>
+              </w:pBdr>
+              <w:spacing w:line="240" w:lineRule="auto"/>
+              <w:jc w:val="both"/>
+              <w:rPr>
+                <w:color w:val="999999"/>
+                <w:sz w:val="20"/>
+                <w:szCs w:val="20"/>
+              </w:rPr>
+            </w:pPr>
+            <w:r>
+              <w:rPr>
+                <w:color w:val="999999"/>
+                <w:sz w:val="20"/>
+                <w:szCs w:val="20"/>
+              </w:rPr>
+              <w:t xml:space="preserve">TP = </w:t>
+            </w:r>
+            <w:r>
+              <w:rPr>
+                <w:color w:val="999999"/>
+                <w:sz w:val="20"/>
+                <w:szCs w:val="20"/>
+              </w:rPr>
+              <w:t>8</w:t>
+            </w:r>
+            <w:r>
+              <w:rPr>
+                <w:color w:val="999999"/>
+                <w:sz w:val="20"/>
+                <w:szCs w:val="20"/>
+              </w:rPr>
+              <w:t xml:space="preserve"> (</w:t>
+            </w:r>
+            <w:r>
+              <w:rPr>
+                <w:color w:val="999999"/>
+                <w:sz w:val="20"/>
+                <w:szCs w:val="20"/>
+              </w:rPr>
+              <w:t>8</w:t>
+            </w:r>
+            <w:r>
+              <w:rPr>
+                <w:color w:val="999999"/>
+                <w:sz w:val="20"/>
+                <w:szCs w:val="20"/>
+              </w:rPr>
+              <w:t>0%),</w:t>
+            </w:r>
+          </w:p>
+          <w:p>
+            <w:pPr>
+              <w:pStyle w:val="ListParagraph"/>
+              <w:widowControl w:val="0"/>
+              <w:numPr>
+                <w:ilvl w:val="0"/>
+                <w:numId w:val="2"/>
+              </w:numPr>
+              <w:pBdr>
+                <w:top w:val="nil"/>
+                <w:left w:val="nil"/>
+                <w:bottom w:val="nil"/>
+                <w:right w:val="nil"/>
+                <w:between w:val="nil"/>
+              </w:pBdr>
+              <w:spacing w:line="240" w:lineRule="auto"/>
+              <w:jc w:val="both"/>
+              <w:rPr>
+                <w:color w:val="999999"/>
+                <w:sz w:val="20"/>
+                <w:szCs w:val="20"/>
+              </w:rPr>
+            </w:pPr>
+            <w:r>
+              <w:rPr>
+                <w:color w:val="999999"/>
+                <w:sz w:val="20"/>
+                <w:szCs w:val="20"/>
+              </w:rPr>
+              <w:t xml:space="preserve">FN = </w:t>
+            </w:r>
+            <w:r>
+              <w:rPr>
+                <w:color w:val="999999"/>
+                <w:sz w:val="20"/>
+                <w:szCs w:val="20"/>
+              </w:rPr>
+              <w:t>2</w:t>
+            </w:r>
+            <w:r>
+              <w:rPr>
+                <w:color w:val="999999"/>
+                <w:sz w:val="20"/>
+                <w:szCs w:val="20"/>
+              </w:rPr>
+              <w:t xml:space="preserve"> (</w:t>
+            </w:r>
+            <w:r>
+              <w:rPr>
+                <w:color w:val="999999"/>
+                <w:sz w:val="20"/>
+                <w:szCs w:val="20"/>
+              </w:rPr>
+              <w:t>2</w:t>
+            </w:r>
+            <w:r>
+              <w:rPr>
+                <w:color w:val="999999"/>
+                <w:sz w:val="20"/>
+                <w:szCs w:val="20"/>
+              </w:rPr>
+              <w:t>0%),</w:t>
+            </w:r>
+          </w:p>
+          <w:p>
+            <w:pPr>
+              <w:pStyle w:val="ListParagraph"/>
+              <w:widowControl w:val="0"/>
+              <w:numPr>
+                <w:ilvl w:val="0"/>
+                <w:numId w:val="2"/>
+              </w:numPr>
+              <w:pBdr>
+                <w:top w:val="nil"/>
+                <w:left w:val="nil"/>
+                <w:bottom w:val="nil"/>
+                <w:right w:val="nil"/>
+                <w:between w:val="nil"/>
+              </w:pBdr>
+              <w:spacing w:line="240" w:lineRule="auto"/>
+              <w:jc w:val="both"/>
+              <w:rPr>
+                <w:color w:val="999999"/>
+                <w:sz w:val="20"/>
+                <w:szCs w:val="20"/>
+              </w:rPr>
+            </w:pPr>
+            <w:r>
+              <w:rPr>
+                <w:color w:val="999999"/>
+                <w:sz w:val="20"/>
+                <w:szCs w:val="20"/>
+              </w:rPr>
+              <w:t xml:space="preserve">FP = </w:t>
+            </w:r>
+            <w:r>
+              <w:rPr>
+                <w:color w:val="999999"/>
+                <w:sz w:val="20"/>
+                <w:szCs w:val="20"/>
+              </w:rPr>
+              <w:t>1</w:t>
+            </w:r>
+            <w:r>
+              <w:rPr>
+                <w:color w:val="999999"/>
+                <w:sz w:val="20"/>
+                <w:szCs w:val="20"/>
+              </w:rPr>
+              <w:t xml:space="preserve"> (</w:t>
+            </w:r>
+            <w:r>
+              <w:rPr>
+                <w:color w:val="999999"/>
+                <w:sz w:val="20"/>
+                <w:szCs w:val="20"/>
+              </w:rPr>
+              <w:t>1</w:t>
+            </w:r>
+            <w:r>
+              <w:rPr>
+                <w:color w:val="999999"/>
+                <w:sz w:val="20"/>
+                <w:szCs w:val="20"/>
+              </w:rPr>
+              <w:t>0%),</w:t>
+            </w:r>
+          </w:p>
+          <w:p>
+            <w:pPr>
+              <w:pStyle w:val="ListParagraph"/>
+              <w:widowControl w:val="0"/>
+              <w:numPr>
+                <w:ilvl w:val="0"/>
+                <w:numId w:val="2"/>
+              </w:numPr>
+              <w:pBdr>
+                <w:top w:val="nil"/>
+                <w:left w:val="nil"/>
+                <w:bottom w:val="nil"/>
+                <w:right w:val="nil"/>
+                <w:between w:val="nil"/>
+              </w:pBdr>
+              <w:spacing w:line="240" w:lineRule="auto"/>
+              <w:jc w:val="both"/>
+              <w:rPr>
+                <w:color w:val="999999"/>
+                <w:sz w:val="20"/>
+                <w:szCs w:val="20"/>
+              </w:rPr>
+            </w:pPr>
+            <w:r>
+              <w:rPr>
+                <w:color w:val="999999"/>
+                <w:sz w:val="20"/>
+                <w:szCs w:val="20"/>
+              </w:rPr>
+              <w:t xml:space="preserve">TN = </w:t>
+            </w:r>
+            <w:r>
+              <w:rPr>
+                <w:color w:val="999999"/>
+                <w:sz w:val="20"/>
+                <w:szCs w:val="20"/>
+              </w:rPr>
+              <w:t>9</w:t>
+            </w:r>
+            <w:r>
+              <w:rPr>
+                <w:color w:val="999999"/>
+                <w:sz w:val="20"/>
+                <w:szCs w:val="20"/>
+              </w:rPr>
+              <w:t xml:space="preserve"> (</w:t>
+            </w:r>
+            <w:r>
+              <w:rPr>
+                <w:color w:val="999999"/>
+                <w:sz w:val="20"/>
+                <w:szCs w:val="20"/>
+              </w:rPr>
+              <w:t>9</w:t>
+            </w:r>
+            <w:r>
+              <w:rPr>
+                <w:color w:val="999999"/>
+                <w:sz w:val="20"/>
+                <w:szCs w:val="20"/>
+              </w:rPr>
+              <w:t>0%).</w:t>
+            </w:r>
+          </w:p>
+          <w:p>
+            <w:pPr>
+              <w:widowControl w:val="0"/>
+              <w:pBdr>
+                <w:top w:val="nil"/>
+                <w:left w:val="nil"/>
+                <w:bottom w:val="nil"/>
+                <w:right w:val="nil"/>
+                <w:between w:val="nil"/>
+              </w:pBdr>
+              <w:spacing w:line="240" w:lineRule="auto"/>
+              <w:jc w:val="both"/>
+              <w:rPr>
+                <w:color w:val="999999"/>
+                <w:sz w:val="20"/>
+                <w:szCs w:val="20"/>
+              </w:rPr>
+            </w:pPr>
+          </w:p>
+          <w:p>
+            <w:pPr>
+              <w:widowControl w:val="0"/>
+              <w:pBdr>
+                <w:top w:val="nil"/>
+                <w:left w:val="nil"/>
+                <w:bottom w:val="nil"/>
+                <w:right w:val="nil"/>
+                <w:between w:val="nil"/>
+              </w:pBdr>
+              <w:spacing w:line="240" w:lineRule="auto"/>
+              <w:jc w:val="both"/>
+              <w:rPr>
+                <w:color w:val="999999"/>
+                <w:sz w:val="20"/>
+                <w:szCs w:val="20"/>
+              </w:rPr>
+            </w:pPr>
+            <w:r>
+              <w:rPr>
+                <w:color w:val="999999"/>
+                <w:sz w:val="20"/>
+                <w:szCs w:val="20"/>
+              </w:rPr>
+              <w:t xml:space="preserve">For </w:t>
+            </w:r>
+            <w:r>
+              <w:rPr>
+                <w:b/>
+                <w:bCs/>
+                <w:i/>
+                <w:iCs/>
+                <w:color w:val="999999"/>
+                <w:sz w:val="20"/>
+                <w:szCs w:val="20"/>
+              </w:rPr>
+              <w:t>pneumonia</w:t>
+            </w:r>
+            <w:r>
+              <w:rPr>
+                <w:color w:val="999999"/>
+                <w:sz w:val="20"/>
+                <w:szCs w:val="20"/>
+              </w:rPr>
+              <w:t xml:space="preserve"> class:</w:t>
+            </w:r>
+          </w:p>
+          <w:p>
+            <w:pPr>
+              <w:widowControl w:val="0"/>
+              <w:pBdr>
+                <w:top w:val="nil"/>
+                <w:left w:val="nil"/>
+                <w:bottom w:val="nil"/>
+                <w:right w:val="nil"/>
+                <w:between w:val="nil"/>
+              </w:pBdr>
+              <w:spacing w:line="240" w:lineRule="auto"/>
+              <w:jc w:val="both"/>
+              <w:rPr>
+                <w:color w:val="999999"/>
+                <w:sz w:val="20"/>
+                <w:szCs w:val="20"/>
+              </w:rPr>
+            </w:pPr>
+          </w:p>
+          <w:p>
+            <w:pPr>
+              <w:pStyle w:val="ListParagraph"/>
+              <w:widowControl w:val="0"/>
+              <w:numPr>
+                <w:ilvl w:val="0"/>
+                <w:numId w:val="2"/>
+              </w:numPr>
+              <w:pBdr>
+                <w:top w:val="nil"/>
+                <w:left w:val="nil"/>
+                <w:bottom w:val="nil"/>
+                <w:right w:val="nil"/>
+                <w:between w:val="nil"/>
+              </w:pBdr>
+              <w:spacing w:line="240" w:lineRule="auto"/>
+              <w:jc w:val="both"/>
+              <w:rPr>
+                <w:color w:val="999999"/>
+                <w:sz w:val="20"/>
+                <w:szCs w:val="20"/>
+              </w:rPr>
+            </w:pPr>
+            <w:r>
+              <w:rPr>
+                <w:color w:val="999999"/>
+                <w:sz w:val="20"/>
+                <w:szCs w:val="20"/>
+              </w:rPr>
+              <w:t xml:space="preserve">TP = </w:t>
+            </w:r>
+            <w:r>
+              <w:rPr>
+                <w:color w:val="999999"/>
+                <w:sz w:val="20"/>
+                <w:szCs w:val="20"/>
+              </w:rPr>
+              <w:t>9</w:t>
+            </w:r>
+            <w:r>
+              <w:rPr>
+                <w:color w:val="999999"/>
+                <w:sz w:val="20"/>
+                <w:szCs w:val="20"/>
+              </w:rPr>
+              <w:t xml:space="preserve"> (</w:t>
+            </w:r>
+            <w:r>
+              <w:rPr>
+                <w:color w:val="999999"/>
+                <w:sz w:val="20"/>
+                <w:szCs w:val="20"/>
+              </w:rPr>
+              <w:t>9</w:t>
+            </w:r>
+            <w:r>
+              <w:rPr>
+                <w:color w:val="999999"/>
+                <w:sz w:val="20"/>
+                <w:szCs w:val="20"/>
+              </w:rPr>
+              <w:t>0%),</w:t>
+            </w:r>
+          </w:p>
+          <w:p>
+            <w:pPr>
+              <w:pStyle w:val="ListParagraph"/>
+              <w:widowControl w:val="0"/>
+              <w:numPr>
+                <w:ilvl w:val="0"/>
+                <w:numId w:val="2"/>
+              </w:numPr>
+              <w:pBdr>
+                <w:top w:val="nil"/>
+                <w:left w:val="nil"/>
+                <w:bottom w:val="nil"/>
+                <w:right w:val="nil"/>
+                <w:between w:val="nil"/>
+              </w:pBdr>
+              <w:spacing w:line="240" w:lineRule="auto"/>
+              <w:jc w:val="both"/>
+              <w:rPr>
+                <w:color w:val="999999"/>
+                <w:sz w:val="20"/>
+                <w:szCs w:val="20"/>
+              </w:rPr>
+            </w:pPr>
+            <w:r>
+              <w:rPr>
+                <w:color w:val="999999"/>
+                <w:sz w:val="20"/>
+                <w:szCs w:val="20"/>
+              </w:rPr>
+              <w:t xml:space="preserve">FN = </w:t>
+            </w:r>
+            <w:r>
+              <w:rPr>
+                <w:color w:val="999999"/>
+                <w:sz w:val="20"/>
+                <w:szCs w:val="20"/>
+              </w:rPr>
+              <w:t>1</w:t>
+            </w:r>
+            <w:r>
+              <w:rPr>
+                <w:color w:val="999999"/>
+                <w:sz w:val="20"/>
+                <w:szCs w:val="20"/>
+              </w:rPr>
+              <w:t xml:space="preserve"> (</w:t>
+            </w:r>
+            <w:r>
+              <w:rPr>
+                <w:color w:val="999999"/>
+                <w:sz w:val="20"/>
+                <w:szCs w:val="20"/>
+              </w:rPr>
+              <w:t>1</w:t>
+            </w:r>
+            <w:r>
+              <w:rPr>
+                <w:color w:val="999999"/>
+                <w:sz w:val="20"/>
+                <w:szCs w:val="20"/>
+              </w:rPr>
+              <w:t>0%),</w:t>
+            </w:r>
+          </w:p>
+          <w:p>
+            <w:pPr>
+              <w:pStyle w:val="ListParagraph"/>
+              <w:widowControl w:val="0"/>
+              <w:numPr>
+                <w:ilvl w:val="0"/>
+                <w:numId w:val="2"/>
+              </w:numPr>
+              <w:pBdr>
+                <w:top w:val="nil"/>
+                <w:left w:val="nil"/>
+                <w:bottom w:val="nil"/>
+                <w:right w:val="nil"/>
+                <w:between w:val="nil"/>
+              </w:pBdr>
+              <w:spacing w:line="240" w:lineRule="auto"/>
+              <w:jc w:val="both"/>
+              <w:rPr>
+                <w:color w:val="999999"/>
+                <w:sz w:val="20"/>
+                <w:szCs w:val="20"/>
+              </w:rPr>
+            </w:pPr>
+            <w:r>
+              <w:rPr>
+                <w:color w:val="999999"/>
+                <w:sz w:val="20"/>
+                <w:szCs w:val="20"/>
+              </w:rPr>
+              <w:t xml:space="preserve">FP = </w:t>
+            </w:r>
+            <w:r>
+              <w:rPr>
+                <w:color w:val="999999"/>
+                <w:sz w:val="20"/>
+                <w:szCs w:val="20"/>
+              </w:rPr>
+              <w:t>2</w:t>
+            </w:r>
+            <w:r>
+              <w:rPr>
+                <w:color w:val="999999"/>
+                <w:sz w:val="20"/>
+                <w:szCs w:val="20"/>
+              </w:rPr>
+              <w:t xml:space="preserve"> (</w:t>
+            </w:r>
+            <w:r>
+              <w:rPr>
+                <w:color w:val="999999"/>
+                <w:sz w:val="20"/>
+                <w:szCs w:val="20"/>
+              </w:rPr>
+              <w:t>2</w:t>
+            </w:r>
+            <w:r>
+              <w:rPr>
+                <w:color w:val="999999"/>
+                <w:sz w:val="20"/>
+                <w:szCs w:val="20"/>
+              </w:rPr>
+              <w:t>0%),</w:t>
+            </w:r>
+          </w:p>
+          <w:p>
+            <w:pPr>
+              <w:pStyle w:val="ListParagraph"/>
+              <w:widowControl w:val="0"/>
+              <w:numPr>
+                <w:ilvl w:val="0"/>
+                <w:numId w:val="2"/>
+              </w:numPr>
+              <w:pBdr>
+                <w:top w:val="nil"/>
+                <w:left w:val="nil"/>
+                <w:bottom w:val="nil"/>
+                <w:right w:val="nil"/>
+                <w:between w:val="nil"/>
+              </w:pBdr>
+              <w:spacing w:line="240" w:lineRule="auto"/>
+              <w:jc w:val="both"/>
+              <w:rPr>
+                <w:color w:val="999999"/>
+                <w:sz w:val="20"/>
+                <w:szCs w:val="20"/>
+              </w:rPr>
+            </w:pPr>
+            <w:r>
+              <w:rPr>
+                <w:color w:val="999999"/>
+                <w:sz w:val="20"/>
+                <w:szCs w:val="20"/>
+              </w:rPr>
+              <w:t xml:space="preserve">TN = </w:t>
+            </w:r>
+            <w:r>
+              <w:rPr>
+                <w:color w:val="999999"/>
+                <w:sz w:val="20"/>
+                <w:szCs w:val="20"/>
+              </w:rPr>
+              <w:t>8</w:t>
+            </w:r>
+            <w:r>
+              <w:rPr>
+                <w:color w:val="999999"/>
+                <w:sz w:val="20"/>
+                <w:szCs w:val="20"/>
+              </w:rPr>
+              <w:t>0 (</w:t>
+            </w:r>
+            <w:r>
+              <w:rPr>
+                <w:color w:val="999999"/>
+                <w:sz w:val="20"/>
+                <w:szCs w:val="20"/>
+              </w:rPr>
+              <w:t>80</w:t>
+            </w:r>
+            <w:r>
+              <w:rPr>
+                <w:color w:val="999999"/>
+                <w:sz w:val="20"/>
+                <w:szCs w:val="20"/>
+              </w:rPr>
+              <w:t>%).</w:t>
+            </w:r>
+          </w:p>
+          <w:p>
+            <w:pPr>
+              <w:widowControl w:val="0"/>
+              <w:pBdr>
+                <w:top w:val="nil"/>
+                <w:left w:val="nil"/>
+                <w:bottom w:val="nil"/>
+                <w:right w:val="nil"/>
+                <w:between w:val="nil"/>
+              </w:pBdr>
+              <w:spacing w:line="240" w:lineRule="auto"/>
+              <w:jc w:val="both"/>
+              <w:rPr>
+                <w:color w:val="999999"/>
+                <w:sz w:val="20"/>
+                <w:szCs w:val="20"/>
+              </w:rPr>
+            </w:pPr>
+          </w:p>
+          <w:p>
+            <w:pPr>
+              <w:widowControl w:val="0"/>
+              <w:pBdr>
+                <w:top w:val="nil"/>
+                <w:left w:val="nil"/>
+                <w:bottom w:val="nil"/>
+                <w:right w:val="nil"/>
+                <w:between w:val="nil"/>
+              </w:pBdr>
+              <w:spacing w:line="240" w:lineRule="auto"/>
+              <w:jc w:val="both"/>
+              <w:rPr>
+                <w:color w:val="999999"/>
+                <w:sz w:val="20"/>
+                <w:szCs w:val="20"/>
+              </w:rPr>
+            </w:pPr>
+            <w:r>
+              <w:rPr>
+                <w:color w:val="999999"/>
+                <w:sz w:val="20"/>
+                <w:szCs w:val="20"/>
+              </w:rPr>
+              <w:t>Although FP</w:t>
+            </w:r>
+            <w:r>
+              <w:rPr>
+                <w:color w:val="999999"/>
+                <w:sz w:val="20"/>
+                <w:szCs w:val="20"/>
+              </w:rPr>
+              <w:t xml:space="preserve"> decreases from 2 to 1 and TN increases from 8 to 9, TP decreases from 10 to 8 and FN increases from zero to 2. The overall error is larger than the </w:t>
+            </w:r>
+            <w:r>
+              <w:rPr>
+                <w:i/>
+                <w:iCs/>
+                <w:color w:val="999999"/>
+                <w:sz w:val="20"/>
+                <w:szCs w:val="20"/>
+              </w:rPr>
+              <w:t>clean/balanced</w:t>
+            </w:r>
+            <w:r>
+              <w:rPr>
+                <w:color w:val="999999"/>
+                <w:sz w:val="20"/>
+                <w:szCs w:val="20"/>
+              </w:rPr>
+              <w:t xml:space="preserve"> case.</w:t>
+            </w:r>
+          </w:p>
+          <w:p>
+            <w:pPr>
+              <w:widowControl w:val="0"/>
+              <w:pBdr>
+                <w:top w:val="nil"/>
+                <w:left w:val="nil"/>
+                <w:bottom w:val="nil"/>
+                <w:right w:val="nil"/>
+                <w:between w:val="nil"/>
+              </w:pBdr>
+              <w:spacing w:line="240" w:lineRule="auto"/>
+              <w:jc w:val="both"/>
+              <w:rPr>
+                <w:color w:val="999999"/>
+                <w:sz w:val="20"/>
+                <w:szCs w:val="20"/>
+              </w:rPr>
+            </w:pPr>
+          </w:p>
+          <w:p>
+            <w:pPr>
+              <w:widowControl w:val="0"/>
+              <w:pBdr>
+                <w:top w:val="nil"/>
+                <w:left w:val="nil"/>
+                <w:bottom w:val="nil"/>
+                <w:right w:val="nil"/>
+                <w:between w:val="nil"/>
+              </w:pBdr>
+              <w:spacing w:line="240" w:lineRule="auto"/>
+              <w:jc w:val="both"/>
+              <w:rPr>
+                <w:color w:val="999999"/>
+                <w:sz w:val="20"/>
+                <w:szCs w:val="20"/>
+              </w:rPr>
+            </w:pPr>
+            <w:r>
+              <w:rPr>
+                <w:color w:val="999999"/>
+                <w:sz w:val="20"/>
+                <w:szCs w:val="20"/>
+              </w:rPr>
+              <w:t xml:space="preserve">In </w:t>
+            </w:r>
+            <w:r>
+              <w:rPr>
+                <w:color w:val="999999"/>
+                <w:sz w:val="20"/>
+                <w:szCs w:val="20"/>
+              </w:rPr>
+              <w:t>addition,</w:t>
+            </w:r>
+            <w:r>
+              <w:rPr>
+                <w:color w:val="999999"/>
+                <w:sz w:val="20"/>
+                <w:szCs w:val="20"/>
+              </w:rPr>
+              <w:t xml:space="preserve"> there may be some dirty data in the test </w:t>
+            </w:r>
+            <w:r>
+              <w:rPr>
+                <w:color w:val="999999"/>
+                <w:sz w:val="20"/>
+                <w:szCs w:val="20"/>
+              </w:rPr>
+              <w:t>dataset which makes the model unreliable. This means that the real-life performance may be much worse than the evaluation.</w:t>
+            </w:r>
+          </w:p>
+          <w:p>
+            <w:pPr>
+              <w:widowControl w:val="0"/>
+              <w:spacing w:line="240" w:lineRule="auto"/>
+              <w:jc w:val="both"/>
+              <w:rPr>
+                <w:color w:val="999999"/>
+                <w:sz w:val="20"/>
+                <w:szCs w:val="20"/>
+              </w:rPr>
+            </w:pPr>
+            <w:r>
+              <w:rPr>
+                <w:noProof/>
+                <w:sz w:val="20"/>
+                <w:szCs w:val="20"/>
+              </w:rPr>
+              <w:drawing>
+                <wp:inline distT="0" distB="0" distL="0" distR="0" wp14:anchorId="0C45EC9B" wp14:editId="56D8F75E">
+                  <wp:extent cx="3511550" cy="1302385"/>
+                  <wp:effectExtent l="0" t="0" r="0" b="0"/>
+                  <wp:docPr id="9" name="Picture 9"/>
+                  <wp:cNvGraphicFramePr>
+                    <a:graphicFrameLocks xmlns:a="http://schemas.openxmlformats.org/drawingml/2006/main" noChangeAspect="1"/>
+                  </wp:cNvGraphicFramePr>
+                  <a:graphic xmlns:a="http://schemas.openxmlformats.org/drawingml/2006/main">
+                    <a:graphicData uri="http://schemas.openxmlformats.org/drawingml/2006/picture">
+                      <pic:pic xmlns:pic="http://schemas.openxmlformats.org/drawingml/2006/picture">
+                        <pic:nvPicPr>
+                          <pic:cNvPr id="0" name="Picture 10"/>
+                          <pic:cNvPicPr>
+                            <a:picLocks noChangeAspect="1" noChangeArrowheads="1"/>
+                          </pic:cNvPicPr>
+                        </pic:nvPicPr>
+                        <pic:blipFill>
+                          <a:blip r:embed="rId14" cstate="print">
+                            <a:extLst>
+                              <a:ext uri="{28A0092B-C50C-407E-A947-70E740481C1C}">
+                                <a14:useLocalDpi xmlns:a14="http://schemas.microsoft.com/office/drawing/2010/main" val="0"/>
+                              </a:ext>
+                            </a:extLst>
+                          </a:blip>
+                          <a:srcRect/>
+                          <a:stretch>
+                            <a:fillRect/>
+                          </a:stretch>
+                        </pic:blipFill>
+                        <pic:spPr bwMode="auto">
+                          <a:xfrm>
+                            <a:off x="0" y="0"/>
+                            <a:ext cx="3511550" cy="1302385"/>
+                          </a:xfrm>
+                          <a:prstGeom prst="rect">
+                            <a:avLst/>
+                          </a:prstGeom>
+                          <a:noFill/>
+                          <a:ln>
+                            <a:noFill/>
+                          </a:ln>
+                        </pic:spPr>
+                      </pic:pic>
+                    </a:graphicData>
+                  </a:graphic>
+                </wp:inline>
+              </w:drawing>
+            </w:r>
+          </w:p>
+          <w:p>
+            <w:pPr>
+              <w:widowControl w:val="0"/>
+              <w:spacing w:line="240" w:lineRule="auto"/>
+              <w:jc w:val="both"/>
+              <w:rPr>
+                <w:color w:val="999999"/>
+                <w:sz w:val="20"/>
+                <w:szCs w:val="20"/>
               </w:rPr>
             </w:pPr>
           </w:p>
@@ -7528,6 +8582,7 @@
                 <w:b/>
                 <w:color w:val="FFFFFF"/>
               </w:rPr>
+              <w:lastRenderedPageBreak/>
               <w:t>Precision and Recall</w:t>
             </w:r>
           </w:p>
@@ -7806,14 +8861,7 @@
               <w:rPr>
                 <w:color w:val="FFFFFF"/>
               </w:rPr>
-              <w:t xml:space="preserve">What are the model’s precision and recall? How are these values </w:t>
-            </w:r>
-            <w:r>
-              <w:rPr>
-                <w:color w:val="FFFFFF"/>
-              </w:rPr>
-              <w:lastRenderedPageBreak/>
-              <w:t xml:space="preserve">calculated (report the values for a score threshold of 0.5)?  </w:t>
+              <w:t xml:space="preserve">What are the model’s precision and recall? How are these values calculated (report the values for a score threshold of 0.5)?  </w:t>
             </w:r>
           </w:p>
         </w:tc>
@@ -9277,4 +10325,16 @@
   </a:objectDefaults>
   <a:extraClrSchemeLst/>
 </a:theme>
+</file>
+
+<file path=customXml/item1.xml><?xml version="1.0" encoding="utf-8"?>
+<b:Sources xmlns:b="http://schemas.openxmlformats.org/officeDocument/2006/bibliography" xmlns="http://schemas.openxmlformats.org/officeDocument/2006/bibliography" SelectedStyle="\APASixthEditionOfficeOnline.xsl" StyleName="APA" Version="6"/>
+</file>
+
+<file path=customXml/itemProps1.xml><?xml version="1.0" encoding="utf-8"?>
+<ds:datastoreItem xmlns:ds="http://schemas.openxmlformats.org/officeDocument/2006/customXml" ds:itemID="{652E4D23-4633-4775-91AC-E4CAA14ABC10}">
+  <ds:schemaRefs>
+    <ds:schemaRef ds:uri="http://schemas.openxmlformats.org/officeDocument/2006/bibliography"/>
+  </ds:schemaRefs>
+</ds:datastoreItem>
 </file>
</xml_diff>